<commit_message>
ajout table des matiere
</commit_message>
<xml_diff>
--- a/Git overview.docx
+++ b/Git overview.docx
@@ -5,35 +5,1289 @@
     <w:p>
       <w:pPr>
         <w:pStyle w:val="Titre1"/>
+      </w:pPr>
+      <w:bookmarkStart w:id="0" w:name="_Toc161629"/>
+      <w:r>
+        <w:t>Git overview</w:t>
+      </w:r>
+      <w:bookmarkEnd w:id="0"/>
+    </w:p>
+    <w:p>
+      <w:pPr>
+        <w:ind w:firstLine="720"/>
+      </w:pPr>
+      <w:r>
+        <w:t xml:space="preserve">Petit rapport sur </w:t>
+      </w:r>
+      <w:r>
+        <w:t>git avec de nombreux exemple de commande, d</w:t>
+      </w:r>
+      <w:r>
+        <w:t>es</w:t>
+      </w:r>
+      <w:r>
+        <w:t xml:space="preserve"> plus courant</w:t>
+      </w:r>
+      <w:r>
+        <w:t>es</w:t>
+      </w:r>
+      <w:r>
+        <w:t xml:space="preserve"> au</w:t>
+      </w:r>
+      <w:r>
+        <w:t>x</w:t>
+      </w:r>
+      <w:r>
+        <w:t xml:space="preserve"> plus spécifique</w:t>
+      </w:r>
+      <w:r>
+        <w:t>s</w:t>
+      </w:r>
+      <w:bookmarkStart w:id="1" w:name="_GoBack"/>
+      <w:bookmarkEnd w:id="1"/>
+      <w:r>
+        <w:t>.</w:t>
+      </w:r>
+    </w:p>
+    <w:sdt>
+      <w:sdtPr>
+        <w:id w:val="-582835697"/>
+        <w:docPartObj>
+          <w:docPartGallery w:val="Table of Contents"/>
+          <w:docPartUnique/>
+        </w:docPartObj>
+      </w:sdtPr>
+      <w:sdtEndPr>
         <w:rPr>
-          <w:lang w:val="en-US"/>
+          <w:rFonts w:asciiTheme="minorHAnsi" w:eastAsiaTheme="minorHAnsi" w:hAnsiTheme="minorHAnsi" w:cstheme="minorBidi"/>
+          <w:b/>
+          <w:bCs/>
+          <w:caps w:val="0"/>
+          <w:color w:val="595959" w:themeColor="text1" w:themeTint="A6"/>
+          <w:spacing w:val="0"/>
+          <w:sz w:val="24"/>
+          <w:szCs w:val="24"/>
         </w:rPr>
-      </w:pPr>
-      <w:r>
-        <w:rPr>
-          <w:lang w:val="en-US"/>
-        </w:rPr>
-        <w:t>Git overview</w:t>
-      </w:r>
-    </w:p>
-    <w:p>
-      <w:pPr>
-        <w:ind w:firstLine="720"/>
-      </w:pPr>
-      <w:r>
-        <w:t xml:space="preserve">Petit rapport sur </w:t>
-      </w:r>
-      <w:r>
-        <w:t>git avec de nombreux exemple de commande, du plus courant au plus spécifique.</w:t>
-      </w:r>
-    </w:p>
+      </w:sdtEndPr>
+      <w:sdtContent>
+        <w:p>
+          <w:pPr>
+            <w:pStyle w:val="En-ttedetabledesmatires"/>
+          </w:pPr>
+          <w:r>
+            <w:t>Table des matières</w:t>
+          </w:r>
+        </w:p>
+        <w:p>
+          <w:pPr>
+            <w:pStyle w:val="TM1"/>
+            <w:tabs>
+              <w:tab w:val="right" w:leader="dot" w:pos="9881"/>
+            </w:tabs>
+            <w:rPr>
+              <w:rFonts w:eastAsiaTheme="minorEastAsia"/>
+              <w:noProof/>
+              <w:color w:val="auto"/>
+              <w:sz w:val="22"/>
+              <w:szCs w:val="22"/>
+              <w:lang w:eastAsia="fr-FR"/>
+            </w:rPr>
+          </w:pPr>
+          <w:r>
+            <w:rPr>
+              <w:b/>
+              <w:bCs/>
+            </w:rPr>
+            <w:fldChar w:fldCharType="begin"/>
+          </w:r>
+          <w:r>
+            <w:rPr>
+              <w:b/>
+              <w:bCs/>
+            </w:rPr>
+            <w:instrText xml:space="preserve"> TOC \o "1-3" \h \z \u </w:instrText>
+          </w:r>
+          <w:r>
+            <w:rPr>
+              <w:b/>
+              <w:bCs/>
+            </w:rPr>
+            <w:fldChar w:fldCharType="separate"/>
+          </w:r>
+          <w:hyperlink w:anchor="_Toc161629" w:history="1">
+            <w:r>
+              <w:rPr>
+                <w:rStyle w:val="Lienhypertexte"/>
+                <w:noProof/>
+              </w:rPr>
+              <w:t>Git overview</w:t>
+            </w:r>
+            <w:r>
+              <w:rPr>
+                <w:noProof/>
+                <w:webHidden/>
+              </w:rPr>
+              <w:tab/>
+            </w:r>
+            <w:r>
+              <w:rPr>
+                <w:noProof/>
+                <w:webHidden/>
+              </w:rPr>
+              <w:fldChar w:fldCharType="begin"/>
+            </w:r>
+            <w:r>
+              <w:rPr>
+                <w:noProof/>
+                <w:webHidden/>
+              </w:rPr>
+              <w:instrText xml:space="preserve"> PAGEREF _Toc161629 \h </w:instrText>
+            </w:r>
+            <w:r>
+              <w:rPr>
+                <w:noProof/>
+                <w:webHidden/>
+              </w:rPr>
+            </w:r>
+            <w:r>
+              <w:rPr>
+                <w:noProof/>
+                <w:webHidden/>
+              </w:rPr>
+              <w:fldChar w:fldCharType="separate"/>
+            </w:r>
+            <w:r>
+              <w:rPr>
+                <w:noProof/>
+                <w:webHidden/>
+              </w:rPr>
+              <w:t>1</w:t>
+            </w:r>
+            <w:r>
+              <w:rPr>
+                <w:noProof/>
+                <w:webHidden/>
+              </w:rPr>
+              <w:fldChar w:fldCharType="end"/>
+            </w:r>
+          </w:hyperlink>
+        </w:p>
+        <w:p>
+          <w:pPr>
+            <w:pStyle w:val="TM2"/>
+            <w:tabs>
+              <w:tab w:val="right" w:leader="dot" w:pos="9881"/>
+            </w:tabs>
+            <w:rPr>
+              <w:rFonts w:eastAsiaTheme="minorEastAsia"/>
+              <w:noProof/>
+              <w:color w:val="auto"/>
+              <w:sz w:val="22"/>
+              <w:szCs w:val="22"/>
+              <w:lang w:eastAsia="fr-FR"/>
+            </w:rPr>
+          </w:pPr>
+          <w:hyperlink w:anchor="_Toc161630" w:history="1">
+            <w:r>
+              <w:rPr>
+                <w:rStyle w:val="Lienhypertexte"/>
+                <w:noProof/>
+              </w:rPr>
+              <w:t>Principe de git</w:t>
+            </w:r>
+            <w:r>
+              <w:rPr>
+                <w:noProof/>
+                <w:webHidden/>
+              </w:rPr>
+              <w:tab/>
+            </w:r>
+            <w:r>
+              <w:rPr>
+                <w:noProof/>
+                <w:webHidden/>
+              </w:rPr>
+              <w:fldChar w:fldCharType="begin"/>
+            </w:r>
+            <w:r>
+              <w:rPr>
+                <w:noProof/>
+                <w:webHidden/>
+              </w:rPr>
+              <w:instrText xml:space="preserve"> PAGEREF _Toc161630 \h </w:instrText>
+            </w:r>
+            <w:r>
+              <w:rPr>
+                <w:noProof/>
+                <w:webHidden/>
+              </w:rPr>
+            </w:r>
+            <w:r>
+              <w:rPr>
+                <w:noProof/>
+                <w:webHidden/>
+              </w:rPr>
+              <w:fldChar w:fldCharType="separate"/>
+            </w:r>
+            <w:r>
+              <w:rPr>
+                <w:noProof/>
+                <w:webHidden/>
+              </w:rPr>
+              <w:t>2</w:t>
+            </w:r>
+            <w:r>
+              <w:rPr>
+                <w:noProof/>
+                <w:webHidden/>
+              </w:rPr>
+              <w:fldChar w:fldCharType="end"/>
+            </w:r>
+          </w:hyperlink>
+        </w:p>
+        <w:p>
+          <w:pPr>
+            <w:pStyle w:val="TM2"/>
+            <w:tabs>
+              <w:tab w:val="right" w:leader="dot" w:pos="9881"/>
+            </w:tabs>
+            <w:rPr>
+              <w:rFonts w:eastAsiaTheme="minorEastAsia"/>
+              <w:noProof/>
+              <w:color w:val="auto"/>
+              <w:sz w:val="22"/>
+              <w:szCs w:val="22"/>
+              <w:lang w:eastAsia="fr-FR"/>
+            </w:rPr>
+          </w:pPr>
+          <w:hyperlink w:anchor="_Toc161631" w:history="1">
+            <w:r>
+              <w:rPr>
+                <w:rStyle w:val="Lienhypertexte"/>
+                <w:noProof/>
+              </w:rPr>
+              <w:t>Commandes les plus courantes</w:t>
+            </w:r>
+            <w:r>
+              <w:rPr>
+                <w:noProof/>
+                <w:webHidden/>
+              </w:rPr>
+              <w:tab/>
+            </w:r>
+            <w:r>
+              <w:rPr>
+                <w:noProof/>
+                <w:webHidden/>
+              </w:rPr>
+              <w:fldChar w:fldCharType="begin"/>
+            </w:r>
+            <w:r>
+              <w:rPr>
+                <w:noProof/>
+                <w:webHidden/>
+              </w:rPr>
+              <w:instrText xml:space="preserve"> PAGEREF _Toc161631 \h </w:instrText>
+            </w:r>
+            <w:r>
+              <w:rPr>
+                <w:noProof/>
+                <w:webHidden/>
+              </w:rPr>
+            </w:r>
+            <w:r>
+              <w:rPr>
+                <w:noProof/>
+                <w:webHidden/>
+              </w:rPr>
+              <w:fldChar w:fldCharType="separate"/>
+            </w:r>
+            <w:r>
+              <w:rPr>
+                <w:noProof/>
+                <w:webHidden/>
+              </w:rPr>
+              <w:t>2</w:t>
+            </w:r>
+            <w:r>
+              <w:rPr>
+                <w:noProof/>
+                <w:webHidden/>
+              </w:rPr>
+              <w:fldChar w:fldCharType="end"/>
+            </w:r>
+          </w:hyperlink>
+        </w:p>
+        <w:p>
+          <w:pPr>
+            <w:pStyle w:val="TM3"/>
+            <w:tabs>
+              <w:tab w:val="right" w:leader="dot" w:pos="9881"/>
+            </w:tabs>
+            <w:rPr>
+              <w:rFonts w:eastAsiaTheme="minorEastAsia"/>
+              <w:noProof/>
+              <w:color w:val="auto"/>
+              <w:sz w:val="22"/>
+              <w:szCs w:val="22"/>
+              <w:lang w:eastAsia="fr-FR"/>
+            </w:rPr>
+          </w:pPr>
+          <w:hyperlink w:anchor="_Toc161632" w:history="1">
+            <w:r>
+              <w:rPr>
+                <w:rStyle w:val="Lienhypertexte"/>
+                <w:noProof/>
+              </w:rPr>
+              <w:t>Config - Initialisation des variables locales</w:t>
+            </w:r>
+            <w:r>
+              <w:rPr>
+                <w:noProof/>
+                <w:webHidden/>
+              </w:rPr>
+              <w:tab/>
+            </w:r>
+            <w:r>
+              <w:rPr>
+                <w:noProof/>
+                <w:webHidden/>
+              </w:rPr>
+              <w:fldChar w:fldCharType="begin"/>
+            </w:r>
+            <w:r>
+              <w:rPr>
+                <w:noProof/>
+                <w:webHidden/>
+              </w:rPr>
+              <w:instrText xml:space="preserve"> PAGEREF _Toc161632 \h </w:instrText>
+            </w:r>
+            <w:r>
+              <w:rPr>
+                <w:noProof/>
+                <w:webHidden/>
+              </w:rPr>
+            </w:r>
+            <w:r>
+              <w:rPr>
+                <w:noProof/>
+                <w:webHidden/>
+              </w:rPr>
+              <w:fldChar w:fldCharType="separate"/>
+            </w:r>
+            <w:r>
+              <w:rPr>
+                <w:noProof/>
+                <w:webHidden/>
+              </w:rPr>
+              <w:t>2</w:t>
+            </w:r>
+            <w:r>
+              <w:rPr>
+                <w:noProof/>
+                <w:webHidden/>
+              </w:rPr>
+              <w:fldChar w:fldCharType="end"/>
+            </w:r>
+          </w:hyperlink>
+        </w:p>
+        <w:p>
+          <w:pPr>
+            <w:pStyle w:val="TM3"/>
+            <w:tabs>
+              <w:tab w:val="right" w:leader="dot" w:pos="9881"/>
+            </w:tabs>
+            <w:rPr>
+              <w:rFonts w:eastAsiaTheme="minorEastAsia"/>
+              <w:noProof/>
+              <w:color w:val="auto"/>
+              <w:sz w:val="22"/>
+              <w:szCs w:val="22"/>
+              <w:lang w:eastAsia="fr-FR"/>
+            </w:rPr>
+          </w:pPr>
+          <w:hyperlink w:anchor="_Toc161633" w:history="1">
+            <w:r>
+              <w:rPr>
+                <w:rStyle w:val="Lienhypertexte"/>
+                <w:noProof/>
+              </w:rPr>
+              <w:t>Add et commit</w:t>
+            </w:r>
+            <w:r>
+              <w:rPr>
+                <w:noProof/>
+                <w:webHidden/>
+              </w:rPr>
+              <w:tab/>
+            </w:r>
+            <w:r>
+              <w:rPr>
+                <w:noProof/>
+                <w:webHidden/>
+              </w:rPr>
+              <w:fldChar w:fldCharType="begin"/>
+            </w:r>
+            <w:r>
+              <w:rPr>
+                <w:noProof/>
+                <w:webHidden/>
+              </w:rPr>
+              <w:instrText xml:space="preserve"> PAGEREF _Toc161633 \h </w:instrText>
+            </w:r>
+            <w:r>
+              <w:rPr>
+                <w:noProof/>
+                <w:webHidden/>
+              </w:rPr>
+            </w:r>
+            <w:r>
+              <w:rPr>
+                <w:noProof/>
+                <w:webHidden/>
+              </w:rPr>
+              <w:fldChar w:fldCharType="separate"/>
+            </w:r>
+            <w:r>
+              <w:rPr>
+                <w:noProof/>
+                <w:webHidden/>
+              </w:rPr>
+              <w:t>3</w:t>
+            </w:r>
+            <w:r>
+              <w:rPr>
+                <w:noProof/>
+                <w:webHidden/>
+              </w:rPr>
+              <w:fldChar w:fldCharType="end"/>
+            </w:r>
+          </w:hyperlink>
+        </w:p>
+        <w:p>
+          <w:pPr>
+            <w:pStyle w:val="TM3"/>
+            <w:tabs>
+              <w:tab w:val="right" w:leader="dot" w:pos="9881"/>
+            </w:tabs>
+            <w:rPr>
+              <w:rFonts w:eastAsiaTheme="minorEastAsia"/>
+              <w:noProof/>
+              <w:color w:val="auto"/>
+              <w:sz w:val="22"/>
+              <w:szCs w:val="22"/>
+              <w:lang w:eastAsia="fr-FR"/>
+            </w:rPr>
+          </w:pPr>
+          <w:hyperlink w:anchor="_Toc161634" w:history="1">
+            <w:r>
+              <w:rPr>
+                <w:rStyle w:val="Lienhypertexte"/>
+                <w:noProof/>
+              </w:rPr>
+              <w:t>Log – Afficher des commits</w:t>
+            </w:r>
+            <w:r>
+              <w:rPr>
+                <w:noProof/>
+                <w:webHidden/>
+              </w:rPr>
+              <w:tab/>
+            </w:r>
+            <w:r>
+              <w:rPr>
+                <w:noProof/>
+                <w:webHidden/>
+              </w:rPr>
+              <w:fldChar w:fldCharType="begin"/>
+            </w:r>
+            <w:r>
+              <w:rPr>
+                <w:noProof/>
+                <w:webHidden/>
+              </w:rPr>
+              <w:instrText xml:space="preserve"> PAGEREF _Toc161634 \h </w:instrText>
+            </w:r>
+            <w:r>
+              <w:rPr>
+                <w:noProof/>
+                <w:webHidden/>
+              </w:rPr>
+            </w:r>
+            <w:r>
+              <w:rPr>
+                <w:noProof/>
+                <w:webHidden/>
+              </w:rPr>
+              <w:fldChar w:fldCharType="separate"/>
+            </w:r>
+            <w:r>
+              <w:rPr>
+                <w:noProof/>
+                <w:webHidden/>
+              </w:rPr>
+              <w:t>4</w:t>
+            </w:r>
+            <w:r>
+              <w:rPr>
+                <w:noProof/>
+                <w:webHidden/>
+              </w:rPr>
+              <w:fldChar w:fldCharType="end"/>
+            </w:r>
+          </w:hyperlink>
+        </w:p>
+        <w:p>
+          <w:pPr>
+            <w:pStyle w:val="TM3"/>
+            <w:tabs>
+              <w:tab w:val="right" w:leader="dot" w:pos="9881"/>
+            </w:tabs>
+            <w:rPr>
+              <w:rFonts w:eastAsiaTheme="minorEastAsia"/>
+              <w:noProof/>
+              <w:color w:val="auto"/>
+              <w:sz w:val="22"/>
+              <w:szCs w:val="22"/>
+              <w:lang w:eastAsia="fr-FR"/>
+            </w:rPr>
+          </w:pPr>
+          <w:hyperlink w:anchor="_Toc161635" w:history="1">
+            <w:r>
+              <w:rPr>
+                <w:rStyle w:val="Lienhypertexte"/>
+                <w:noProof/>
+              </w:rPr>
+              <w:t>Status &amp; diff – Visualiser les modifications</w:t>
+            </w:r>
+            <w:r>
+              <w:rPr>
+                <w:noProof/>
+                <w:webHidden/>
+              </w:rPr>
+              <w:tab/>
+            </w:r>
+            <w:r>
+              <w:rPr>
+                <w:noProof/>
+                <w:webHidden/>
+              </w:rPr>
+              <w:fldChar w:fldCharType="begin"/>
+            </w:r>
+            <w:r>
+              <w:rPr>
+                <w:noProof/>
+                <w:webHidden/>
+              </w:rPr>
+              <w:instrText xml:space="preserve"> PAGEREF _Toc161635 \h </w:instrText>
+            </w:r>
+            <w:r>
+              <w:rPr>
+                <w:noProof/>
+                <w:webHidden/>
+              </w:rPr>
+            </w:r>
+            <w:r>
+              <w:rPr>
+                <w:noProof/>
+                <w:webHidden/>
+              </w:rPr>
+              <w:fldChar w:fldCharType="separate"/>
+            </w:r>
+            <w:r>
+              <w:rPr>
+                <w:noProof/>
+                <w:webHidden/>
+              </w:rPr>
+              <w:t>4</w:t>
+            </w:r>
+            <w:r>
+              <w:rPr>
+                <w:noProof/>
+                <w:webHidden/>
+              </w:rPr>
+              <w:fldChar w:fldCharType="end"/>
+            </w:r>
+          </w:hyperlink>
+        </w:p>
+        <w:p>
+          <w:pPr>
+            <w:pStyle w:val="TM3"/>
+            <w:tabs>
+              <w:tab w:val="right" w:leader="dot" w:pos="9881"/>
+            </w:tabs>
+            <w:rPr>
+              <w:rFonts w:eastAsiaTheme="minorEastAsia"/>
+              <w:noProof/>
+              <w:color w:val="auto"/>
+              <w:sz w:val="22"/>
+              <w:szCs w:val="22"/>
+              <w:lang w:eastAsia="fr-FR"/>
+            </w:rPr>
+          </w:pPr>
+          <w:hyperlink w:anchor="_Toc161636" w:history="1">
+            <w:r>
+              <w:rPr>
+                <w:rStyle w:val="Lienhypertexte"/>
+                <w:noProof/>
+              </w:rPr>
+              <w:t>Rm et mv – Supprimer, renommer ou déplacer des fichiers</w:t>
+            </w:r>
+            <w:r>
+              <w:rPr>
+                <w:noProof/>
+                <w:webHidden/>
+              </w:rPr>
+              <w:tab/>
+            </w:r>
+            <w:r>
+              <w:rPr>
+                <w:noProof/>
+                <w:webHidden/>
+              </w:rPr>
+              <w:fldChar w:fldCharType="begin"/>
+            </w:r>
+            <w:r>
+              <w:rPr>
+                <w:noProof/>
+                <w:webHidden/>
+              </w:rPr>
+              <w:instrText xml:space="preserve"> PAGEREF _Toc161636 \h </w:instrText>
+            </w:r>
+            <w:r>
+              <w:rPr>
+                <w:noProof/>
+                <w:webHidden/>
+              </w:rPr>
+            </w:r>
+            <w:r>
+              <w:rPr>
+                <w:noProof/>
+                <w:webHidden/>
+              </w:rPr>
+              <w:fldChar w:fldCharType="separate"/>
+            </w:r>
+            <w:r>
+              <w:rPr>
+                <w:noProof/>
+                <w:webHidden/>
+              </w:rPr>
+              <w:t>5</w:t>
+            </w:r>
+            <w:r>
+              <w:rPr>
+                <w:noProof/>
+                <w:webHidden/>
+              </w:rPr>
+              <w:fldChar w:fldCharType="end"/>
+            </w:r>
+          </w:hyperlink>
+        </w:p>
+        <w:p>
+          <w:pPr>
+            <w:pStyle w:val="TM3"/>
+            <w:tabs>
+              <w:tab w:val="right" w:leader="dot" w:pos="9881"/>
+            </w:tabs>
+            <w:rPr>
+              <w:rFonts w:eastAsiaTheme="minorEastAsia"/>
+              <w:noProof/>
+              <w:color w:val="auto"/>
+              <w:sz w:val="22"/>
+              <w:szCs w:val="22"/>
+              <w:lang w:eastAsia="fr-FR"/>
+            </w:rPr>
+          </w:pPr>
+          <w:hyperlink w:anchor="_Toc161637" w:history="1">
+            <w:r>
+              <w:rPr>
+                <w:rStyle w:val="Lienhypertexte"/>
+                <w:noProof/>
+              </w:rPr>
+              <w:t>clone – Récupérer un projet GitHub</w:t>
+            </w:r>
+            <w:r>
+              <w:rPr>
+                <w:noProof/>
+                <w:webHidden/>
+              </w:rPr>
+              <w:tab/>
+            </w:r>
+            <w:r>
+              <w:rPr>
+                <w:noProof/>
+                <w:webHidden/>
+              </w:rPr>
+              <w:fldChar w:fldCharType="begin"/>
+            </w:r>
+            <w:r>
+              <w:rPr>
+                <w:noProof/>
+                <w:webHidden/>
+              </w:rPr>
+              <w:instrText xml:space="preserve"> PAGEREF _Toc161637 \h </w:instrText>
+            </w:r>
+            <w:r>
+              <w:rPr>
+                <w:noProof/>
+                <w:webHidden/>
+              </w:rPr>
+            </w:r>
+            <w:r>
+              <w:rPr>
+                <w:noProof/>
+                <w:webHidden/>
+              </w:rPr>
+              <w:fldChar w:fldCharType="separate"/>
+            </w:r>
+            <w:r>
+              <w:rPr>
+                <w:noProof/>
+                <w:webHidden/>
+              </w:rPr>
+              <w:t>5</w:t>
+            </w:r>
+            <w:r>
+              <w:rPr>
+                <w:noProof/>
+                <w:webHidden/>
+              </w:rPr>
+              <w:fldChar w:fldCharType="end"/>
+            </w:r>
+          </w:hyperlink>
+        </w:p>
+        <w:p>
+          <w:pPr>
+            <w:pStyle w:val="TM3"/>
+            <w:tabs>
+              <w:tab w:val="right" w:leader="dot" w:pos="9881"/>
+            </w:tabs>
+            <w:rPr>
+              <w:rFonts w:eastAsiaTheme="minorEastAsia"/>
+              <w:noProof/>
+              <w:color w:val="auto"/>
+              <w:sz w:val="22"/>
+              <w:szCs w:val="22"/>
+              <w:lang w:eastAsia="fr-FR"/>
+            </w:rPr>
+          </w:pPr>
+          <w:hyperlink w:anchor="_Toc161638" w:history="1">
+            <w:r>
+              <w:rPr>
+                <w:rStyle w:val="Lienhypertexte"/>
+                <w:noProof/>
+              </w:rPr>
+              <w:t>Fetch &amp; Merge – Mettre à jour depuis GitHub</w:t>
+            </w:r>
+            <w:r>
+              <w:rPr>
+                <w:noProof/>
+                <w:webHidden/>
+              </w:rPr>
+              <w:tab/>
+            </w:r>
+            <w:r>
+              <w:rPr>
+                <w:noProof/>
+                <w:webHidden/>
+              </w:rPr>
+              <w:fldChar w:fldCharType="begin"/>
+            </w:r>
+            <w:r>
+              <w:rPr>
+                <w:noProof/>
+                <w:webHidden/>
+              </w:rPr>
+              <w:instrText xml:space="preserve"> PAGEREF _Toc161638 \h </w:instrText>
+            </w:r>
+            <w:r>
+              <w:rPr>
+                <w:noProof/>
+                <w:webHidden/>
+              </w:rPr>
+            </w:r>
+            <w:r>
+              <w:rPr>
+                <w:noProof/>
+                <w:webHidden/>
+              </w:rPr>
+              <w:fldChar w:fldCharType="separate"/>
+            </w:r>
+            <w:r>
+              <w:rPr>
+                <w:noProof/>
+                <w:webHidden/>
+              </w:rPr>
+              <w:t>5</w:t>
+            </w:r>
+            <w:r>
+              <w:rPr>
+                <w:noProof/>
+                <w:webHidden/>
+              </w:rPr>
+              <w:fldChar w:fldCharType="end"/>
+            </w:r>
+          </w:hyperlink>
+        </w:p>
+        <w:p>
+          <w:pPr>
+            <w:pStyle w:val="TM3"/>
+            <w:tabs>
+              <w:tab w:val="right" w:leader="dot" w:pos="9881"/>
+            </w:tabs>
+            <w:rPr>
+              <w:rFonts w:eastAsiaTheme="minorEastAsia"/>
+              <w:noProof/>
+              <w:color w:val="auto"/>
+              <w:sz w:val="22"/>
+              <w:szCs w:val="22"/>
+              <w:lang w:eastAsia="fr-FR"/>
+            </w:rPr>
+          </w:pPr>
+          <w:hyperlink w:anchor="_Toc161639" w:history="1">
+            <w:r>
+              <w:rPr>
+                <w:rStyle w:val="Lienhypertexte"/>
+                <w:noProof/>
+              </w:rPr>
+              <w:t>Push – Mettre mes modifications sur GitHub</w:t>
+            </w:r>
+            <w:r>
+              <w:rPr>
+                <w:noProof/>
+                <w:webHidden/>
+              </w:rPr>
+              <w:tab/>
+            </w:r>
+            <w:r>
+              <w:rPr>
+                <w:noProof/>
+                <w:webHidden/>
+              </w:rPr>
+              <w:fldChar w:fldCharType="begin"/>
+            </w:r>
+            <w:r>
+              <w:rPr>
+                <w:noProof/>
+                <w:webHidden/>
+              </w:rPr>
+              <w:instrText xml:space="preserve"> PAGEREF _Toc161639 \h </w:instrText>
+            </w:r>
+            <w:r>
+              <w:rPr>
+                <w:noProof/>
+                <w:webHidden/>
+              </w:rPr>
+            </w:r>
+            <w:r>
+              <w:rPr>
+                <w:noProof/>
+                <w:webHidden/>
+              </w:rPr>
+              <w:fldChar w:fldCharType="separate"/>
+            </w:r>
+            <w:r>
+              <w:rPr>
+                <w:noProof/>
+                <w:webHidden/>
+              </w:rPr>
+              <w:t>6</w:t>
+            </w:r>
+            <w:r>
+              <w:rPr>
+                <w:noProof/>
+                <w:webHidden/>
+              </w:rPr>
+              <w:fldChar w:fldCharType="end"/>
+            </w:r>
+          </w:hyperlink>
+        </w:p>
+        <w:p>
+          <w:pPr>
+            <w:pStyle w:val="TM2"/>
+            <w:tabs>
+              <w:tab w:val="right" w:leader="dot" w:pos="9881"/>
+            </w:tabs>
+            <w:rPr>
+              <w:rFonts w:eastAsiaTheme="minorEastAsia"/>
+              <w:noProof/>
+              <w:color w:val="auto"/>
+              <w:sz w:val="22"/>
+              <w:szCs w:val="22"/>
+              <w:lang w:eastAsia="fr-FR"/>
+            </w:rPr>
+          </w:pPr>
+          <w:hyperlink w:anchor="_Toc161640" w:history="1">
+            <w:r>
+              <w:rPr>
+                <w:rStyle w:val="Lienhypertexte"/>
+                <w:noProof/>
+              </w:rPr>
+              <w:t>Les branches</w:t>
+            </w:r>
+            <w:r>
+              <w:rPr>
+                <w:noProof/>
+                <w:webHidden/>
+              </w:rPr>
+              <w:tab/>
+            </w:r>
+            <w:r>
+              <w:rPr>
+                <w:noProof/>
+                <w:webHidden/>
+              </w:rPr>
+              <w:fldChar w:fldCharType="begin"/>
+            </w:r>
+            <w:r>
+              <w:rPr>
+                <w:noProof/>
+                <w:webHidden/>
+              </w:rPr>
+              <w:instrText xml:space="preserve"> PAGEREF _Toc161640 \h </w:instrText>
+            </w:r>
+            <w:r>
+              <w:rPr>
+                <w:noProof/>
+                <w:webHidden/>
+              </w:rPr>
+            </w:r>
+            <w:r>
+              <w:rPr>
+                <w:noProof/>
+                <w:webHidden/>
+              </w:rPr>
+              <w:fldChar w:fldCharType="separate"/>
+            </w:r>
+            <w:r>
+              <w:rPr>
+                <w:noProof/>
+                <w:webHidden/>
+              </w:rPr>
+              <w:t>6</w:t>
+            </w:r>
+            <w:r>
+              <w:rPr>
+                <w:noProof/>
+                <w:webHidden/>
+              </w:rPr>
+              <w:fldChar w:fldCharType="end"/>
+            </w:r>
+          </w:hyperlink>
+        </w:p>
+        <w:p>
+          <w:pPr>
+            <w:pStyle w:val="TM3"/>
+            <w:tabs>
+              <w:tab w:val="right" w:leader="dot" w:pos="9881"/>
+            </w:tabs>
+            <w:rPr>
+              <w:rFonts w:eastAsiaTheme="minorEastAsia"/>
+              <w:noProof/>
+              <w:color w:val="auto"/>
+              <w:sz w:val="22"/>
+              <w:szCs w:val="22"/>
+              <w:lang w:eastAsia="fr-FR"/>
+            </w:rPr>
+          </w:pPr>
+          <w:hyperlink w:anchor="_Toc161641" w:history="1">
+            <w:r>
+              <w:rPr>
+                <w:rStyle w:val="Lienhypertexte"/>
+                <w:noProof/>
+              </w:rPr>
+              <w:t>Branch</w:t>
+            </w:r>
+            <w:r>
+              <w:rPr>
+                <w:noProof/>
+                <w:webHidden/>
+              </w:rPr>
+              <w:tab/>
+            </w:r>
+            <w:r>
+              <w:rPr>
+                <w:noProof/>
+                <w:webHidden/>
+              </w:rPr>
+              <w:fldChar w:fldCharType="begin"/>
+            </w:r>
+            <w:r>
+              <w:rPr>
+                <w:noProof/>
+                <w:webHidden/>
+              </w:rPr>
+              <w:instrText xml:space="preserve"> PAGEREF _Toc161641 \h </w:instrText>
+            </w:r>
+            <w:r>
+              <w:rPr>
+                <w:noProof/>
+                <w:webHidden/>
+              </w:rPr>
+            </w:r>
+            <w:r>
+              <w:rPr>
+                <w:noProof/>
+                <w:webHidden/>
+              </w:rPr>
+              <w:fldChar w:fldCharType="separate"/>
+            </w:r>
+            <w:r>
+              <w:rPr>
+                <w:noProof/>
+                <w:webHidden/>
+              </w:rPr>
+              <w:t>7</w:t>
+            </w:r>
+            <w:r>
+              <w:rPr>
+                <w:noProof/>
+                <w:webHidden/>
+              </w:rPr>
+              <w:fldChar w:fldCharType="end"/>
+            </w:r>
+          </w:hyperlink>
+        </w:p>
+        <w:p>
+          <w:pPr>
+            <w:pStyle w:val="TM3"/>
+            <w:tabs>
+              <w:tab w:val="right" w:leader="dot" w:pos="9881"/>
+            </w:tabs>
+            <w:rPr>
+              <w:rFonts w:eastAsiaTheme="minorEastAsia"/>
+              <w:noProof/>
+              <w:color w:val="auto"/>
+              <w:sz w:val="22"/>
+              <w:szCs w:val="22"/>
+              <w:lang w:eastAsia="fr-FR"/>
+            </w:rPr>
+          </w:pPr>
+          <w:hyperlink w:anchor="_Toc161642" w:history="1">
+            <w:r>
+              <w:rPr>
+                <w:rStyle w:val="Lienhypertexte"/>
+                <w:noProof/>
+              </w:rPr>
+              <w:t>Checkout</w:t>
+            </w:r>
+            <w:r>
+              <w:rPr>
+                <w:noProof/>
+                <w:webHidden/>
+              </w:rPr>
+              <w:tab/>
+            </w:r>
+            <w:r>
+              <w:rPr>
+                <w:noProof/>
+                <w:webHidden/>
+              </w:rPr>
+              <w:fldChar w:fldCharType="begin"/>
+            </w:r>
+            <w:r>
+              <w:rPr>
+                <w:noProof/>
+                <w:webHidden/>
+              </w:rPr>
+              <w:instrText xml:space="preserve"> PAGEREF _Toc161642 \h </w:instrText>
+            </w:r>
+            <w:r>
+              <w:rPr>
+                <w:noProof/>
+                <w:webHidden/>
+              </w:rPr>
+            </w:r>
+            <w:r>
+              <w:rPr>
+                <w:noProof/>
+                <w:webHidden/>
+              </w:rPr>
+              <w:fldChar w:fldCharType="separate"/>
+            </w:r>
+            <w:r>
+              <w:rPr>
+                <w:noProof/>
+                <w:webHidden/>
+              </w:rPr>
+              <w:t>7</w:t>
+            </w:r>
+            <w:r>
+              <w:rPr>
+                <w:noProof/>
+                <w:webHidden/>
+              </w:rPr>
+              <w:fldChar w:fldCharType="end"/>
+            </w:r>
+          </w:hyperlink>
+        </w:p>
+        <w:p>
+          <w:pPr>
+            <w:pStyle w:val="TM3"/>
+            <w:tabs>
+              <w:tab w:val="right" w:leader="dot" w:pos="9881"/>
+            </w:tabs>
+            <w:rPr>
+              <w:rFonts w:eastAsiaTheme="minorEastAsia"/>
+              <w:noProof/>
+              <w:color w:val="auto"/>
+              <w:sz w:val="22"/>
+              <w:szCs w:val="22"/>
+              <w:lang w:eastAsia="fr-FR"/>
+            </w:rPr>
+          </w:pPr>
+          <w:hyperlink w:anchor="_Toc161643" w:history="1">
+            <w:r>
+              <w:rPr>
+                <w:rStyle w:val="Lienhypertexte"/>
+                <w:noProof/>
+              </w:rPr>
+              <w:t>Renommer ou supprimer une branche</w:t>
+            </w:r>
+            <w:r>
+              <w:rPr>
+                <w:noProof/>
+                <w:webHidden/>
+              </w:rPr>
+              <w:tab/>
+            </w:r>
+            <w:r>
+              <w:rPr>
+                <w:noProof/>
+                <w:webHidden/>
+              </w:rPr>
+              <w:fldChar w:fldCharType="begin"/>
+            </w:r>
+            <w:r>
+              <w:rPr>
+                <w:noProof/>
+                <w:webHidden/>
+              </w:rPr>
+              <w:instrText xml:space="preserve"> PAGEREF _Toc161643 \h </w:instrText>
+            </w:r>
+            <w:r>
+              <w:rPr>
+                <w:noProof/>
+                <w:webHidden/>
+              </w:rPr>
+            </w:r>
+            <w:r>
+              <w:rPr>
+                <w:noProof/>
+                <w:webHidden/>
+              </w:rPr>
+              <w:fldChar w:fldCharType="separate"/>
+            </w:r>
+            <w:r>
+              <w:rPr>
+                <w:noProof/>
+                <w:webHidden/>
+              </w:rPr>
+              <w:t>8</w:t>
+            </w:r>
+            <w:r>
+              <w:rPr>
+                <w:noProof/>
+                <w:webHidden/>
+              </w:rPr>
+              <w:fldChar w:fldCharType="end"/>
+            </w:r>
+          </w:hyperlink>
+        </w:p>
+        <w:p>
+          <w:pPr>
+            <w:pStyle w:val="TM3"/>
+            <w:tabs>
+              <w:tab w:val="right" w:leader="dot" w:pos="9881"/>
+            </w:tabs>
+            <w:rPr>
+              <w:rFonts w:eastAsiaTheme="minorEastAsia"/>
+              <w:noProof/>
+              <w:color w:val="auto"/>
+              <w:sz w:val="22"/>
+              <w:szCs w:val="22"/>
+              <w:lang w:eastAsia="fr-FR"/>
+            </w:rPr>
+          </w:pPr>
+          <w:hyperlink w:anchor="_Toc161644" w:history="1">
+            <w:r>
+              <w:rPr>
+                <w:rStyle w:val="Lienhypertexte"/>
+                <w:noProof/>
+              </w:rPr>
+              <w:t>Merge</w:t>
+            </w:r>
+            <w:r>
+              <w:rPr>
+                <w:noProof/>
+                <w:webHidden/>
+              </w:rPr>
+              <w:tab/>
+            </w:r>
+            <w:r>
+              <w:rPr>
+                <w:noProof/>
+                <w:webHidden/>
+              </w:rPr>
+              <w:fldChar w:fldCharType="begin"/>
+            </w:r>
+            <w:r>
+              <w:rPr>
+                <w:noProof/>
+                <w:webHidden/>
+              </w:rPr>
+              <w:instrText xml:space="preserve"> PAGEREF _Toc161644 \h </w:instrText>
+            </w:r>
+            <w:r>
+              <w:rPr>
+                <w:noProof/>
+                <w:webHidden/>
+              </w:rPr>
+            </w:r>
+            <w:r>
+              <w:rPr>
+                <w:noProof/>
+                <w:webHidden/>
+              </w:rPr>
+              <w:fldChar w:fldCharType="separate"/>
+            </w:r>
+            <w:r>
+              <w:rPr>
+                <w:noProof/>
+                <w:webHidden/>
+              </w:rPr>
+              <w:t>8</w:t>
+            </w:r>
+            <w:r>
+              <w:rPr>
+                <w:noProof/>
+                <w:webHidden/>
+              </w:rPr>
+              <w:fldChar w:fldCharType="end"/>
+            </w:r>
+          </w:hyperlink>
+        </w:p>
+        <w:p>
+          <w:r>
+            <w:rPr>
+              <w:b/>
+              <w:bCs/>
+            </w:rPr>
+            <w:fldChar w:fldCharType="end"/>
+          </w:r>
+        </w:p>
+      </w:sdtContent>
+    </w:sdt>
     <w:p>
       <w:pPr>
         <w:pStyle w:val="Titre2"/>
       </w:pPr>
-      <w:r>
+      <w:bookmarkStart w:id="2" w:name="_Toc161630"/>
+      <w:r>
+        <w:lastRenderedPageBreak/>
         <w:t>Principe de git</w:t>
       </w:r>
+      <w:bookmarkEnd w:id="2"/>
     </w:p>
     <w:p>
       <w:r>
@@ -70,7 +1324,7 @@
                     </pic:cNvPicPr>
                   </pic:nvPicPr>
                   <pic:blipFill>
-                    <a:blip r:embed="rId7">
+                    <a:blip r:embed="rId8">
                       <a:extLst>
                         <a:ext uri="{28A0092B-C50C-407E-A947-70E740481C1C}">
                           <a14:useLocalDpi xmlns:a14="http://schemas.microsoft.com/office/drawing/2010/main" val="0"/>
@@ -242,20 +1496,27 @@
       <w:pPr>
         <w:pStyle w:val="Titre2"/>
       </w:pPr>
-      <w:r>
-        <w:t>commandes les plus courantes</w:t>
-      </w:r>
+      <w:bookmarkStart w:id="3" w:name="_Toc161631"/>
+      <w:r>
+        <w:t>C</w:t>
+      </w:r>
+      <w:r>
+        <w:t>ommandes les plus courantes</w:t>
+      </w:r>
+      <w:bookmarkEnd w:id="3"/>
     </w:p>
     <w:p>
       <w:pPr>
         <w:pStyle w:val="Titre3"/>
       </w:pPr>
+      <w:bookmarkStart w:id="4" w:name="_Toc161632"/>
       <w:r>
         <w:t xml:space="preserve">Config - </w:t>
       </w:r>
       <w:r>
         <w:t>Initialisation des variables locales</w:t>
       </w:r>
+      <w:bookmarkEnd w:id="4"/>
     </w:p>
     <w:p>
       <w:pPr>
@@ -278,7 +1539,6 @@
         <w:ind w:left="720" w:firstLine="720"/>
       </w:pPr>
       <w:r>
-        <w:lastRenderedPageBreak/>
         <w:t>Git config –</w:t>
       </w:r>
       <w:proofErr w:type="spellStart"/>
@@ -341,6 +1601,7 @@
         </w:numPr>
       </w:pPr>
       <w:r>
+        <w:lastRenderedPageBreak/>
         <w:t xml:space="preserve">Soit </w:t>
       </w:r>
       <w:r>
@@ -486,30 +1747,18 @@
       <w:pPr>
         <w:pStyle w:val="comm"/>
         <w:framePr w:wrap="notBeside"/>
-        <w:rPr>
-          <w:lang w:val="en-US"/>
-        </w:rPr>
       </w:pPr>
       <w:r>
         <w:tab/>
       </w:r>
       <w:r>
-        <w:rPr>
-          <w:lang w:val="en-US"/>
-        </w:rPr>
         <w:t xml:space="preserve">Git config </w:t>
       </w:r>
       <w:r>
-        <w:rPr>
-          <w:lang w:val="en-US"/>
-        </w:rPr>
         <w:t xml:space="preserve">–global user.name </w:t>
       </w:r>
       <w:proofErr w:type="spellStart"/>
       <w:r>
-        <w:rPr>
-          <w:lang w:val="en-US"/>
-        </w:rPr>
         <w:t>LavergneC</w:t>
       </w:r>
       <w:proofErr w:type="spellEnd"/>
@@ -517,22 +1766,20 @@
     <w:p>
       <w:pPr>
         <w:pStyle w:val="Titre3"/>
-        <w:rPr>
-          <w:lang w:val="en-US"/>
-        </w:rPr>
-      </w:pPr>
-      <w:r>
-        <w:rPr>
-          <w:lang w:val="en-US"/>
-        </w:rPr>
-        <w:t>Add et commit</w:t>
-      </w:r>
-    </w:p>
-    <w:p>
-      <w:r>
-        <w:rPr>
-          <w:lang w:val="en-US"/>
-        </w:rPr>
+      </w:pPr>
+      <w:bookmarkStart w:id="5" w:name="_Toc161633"/>
+      <w:proofErr w:type="spellStart"/>
+      <w:r>
+        <w:t>Add</w:t>
+      </w:r>
+      <w:proofErr w:type="spellEnd"/>
+      <w:r>
+        <w:t xml:space="preserve"> et commit</w:t>
+      </w:r>
+      <w:bookmarkEnd w:id="5"/>
+    </w:p>
+    <w:p>
+      <w:r>
         <w:tab/>
       </w:r>
       <w:r>
@@ -545,7 +1792,15 @@
         <w:t xml:space="preserve"> sans</w:t>
       </w:r>
       <w:r>
-        <w:t xml:space="preserve"> doute des commandes les plus utilisée concernant le dépôt local. L commande </w:t>
+        <w:t xml:space="preserve"> doute des commandes les plus utilisée concernant le dépôt local. </w:t>
+      </w:r>
+      <w:proofErr w:type="spellStart"/>
+      <w:r>
+        <w:t>L</w:t>
+      </w:r>
+      <w:proofErr w:type="spellEnd"/>
+      <w:r>
+        <w:t xml:space="preserve"> commande </w:t>
       </w:r>
       <w:proofErr w:type="spellStart"/>
       <w:r>
@@ -712,7 +1967,6 @@
         <w:pStyle w:val="Titre7"/>
       </w:pPr>
       <w:r>
-        <w:lastRenderedPageBreak/>
         <w:t>Exemple :</w:t>
       </w:r>
     </w:p>
@@ -755,6 +2009,7 @@
         </w:numPr>
       </w:pPr>
       <w:r>
+        <w:lastRenderedPageBreak/>
         <w:t>Un commit doit porter sur un sujet en particulier</w:t>
       </w:r>
     </w:p>
@@ -774,6 +2029,7 @@
       <w:pPr>
         <w:pStyle w:val="Titre3"/>
       </w:pPr>
+      <w:bookmarkStart w:id="6" w:name="_Toc161634"/>
       <w:r>
         <w:t xml:space="preserve">Log – Afficher des </w:t>
       </w:r>
@@ -781,6 +2037,7 @@
       <w:r>
         <w:t>commits</w:t>
       </w:r>
+      <w:bookmarkEnd w:id="6"/>
       <w:proofErr w:type="spellEnd"/>
     </w:p>
     <w:p>
@@ -942,6 +2199,7 @@
       <w:r>
         <w:rPr>
           <w:rStyle w:val="commCar"/>
+          <w:lang w:val="en-US"/>
         </w:rPr>
         <w:t>,</w:t>
       </w:r>
@@ -955,6 +2213,7 @@
       <w:r>
         <w:rPr>
           <w:rStyle w:val="commCar"/>
+          <w:lang w:val="en-US"/>
         </w:rPr>
         <w:t>-</w:t>
       </w:r>
@@ -962,6 +2221,7 @@
       <w:r>
         <w:rPr>
           <w:rStyle w:val="commCar"/>
+          <w:lang w:val="en-US"/>
         </w:rPr>
         <w:t>sinc</w:t>
       </w:r>
@@ -969,22 +2229,9 @@
       <w:r>
         <w:rPr>
           <w:rStyle w:val="commCar"/>
+          <w:lang w:val="en-US"/>
         </w:rPr>
-        <w:t>, --</w:t>
-      </w:r>
-      <w:proofErr w:type="spellStart"/>
-      <w:r>
-        <w:rPr>
-          <w:rStyle w:val="commCar"/>
-        </w:rPr>
-        <w:t>grep</w:t>
-      </w:r>
-      <w:proofErr w:type="spellEnd"/>
-      <w:r>
-        <w:rPr>
-          <w:rStyle w:val="commCar"/>
-        </w:rPr>
-        <w:t xml:space="preserve"> “…..”, SHA..SHA</w:t>
+        <w:t>, --grep “…..”, SHA..SHA</w:t>
       </w:r>
     </w:p>
     <w:p>
@@ -1030,6 +2277,7 @@
       <w:pPr>
         <w:pStyle w:val="Titre3"/>
       </w:pPr>
+      <w:bookmarkStart w:id="7" w:name="_Toc161635"/>
       <w:proofErr w:type="spellStart"/>
       <w:r>
         <w:t>Status</w:t>
@@ -1041,6 +2289,7 @@
       <w:r>
         <w:t xml:space="preserve"> – Visualiser les modifications</w:t>
       </w:r>
+      <w:bookmarkEnd w:id="7"/>
     </w:p>
     <w:p>
       <w:r>
@@ -1110,7 +2359,6 @@
         <w:ind w:firstLine="720"/>
       </w:pPr>
       <w:r>
-        <w:lastRenderedPageBreak/>
         <w:t xml:space="preserve">Comme sont nom l’indique la commande diff permet d’afficher des différences entre les étages de notre git local. Par défaut la commande afficher les différences entre les </w:t>
       </w:r>
       <w:proofErr w:type="spellStart"/>
@@ -1173,6 +2421,7 @@
     </w:p>
     <w:p>
       <w:r>
+        <w:lastRenderedPageBreak/>
         <w:t xml:space="preserve">On peut effectuer </w:t>
       </w:r>
       <w:proofErr w:type="gramStart"/>
@@ -1206,6 +2455,7 @@
       <w:pPr>
         <w:pStyle w:val="Titre3"/>
       </w:pPr>
+      <w:bookmarkStart w:id="8" w:name="_Toc161636"/>
       <w:proofErr w:type="spellStart"/>
       <w:r>
         <w:t>Rm</w:t>
@@ -1214,6 +2464,7 @@
       <w:r>
         <w:t xml:space="preserve"> et mv – Supprimer, renommer ou déplacer des fichiers</w:t>
       </w:r>
+      <w:bookmarkEnd w:id="8"/>
     </w:p>
     <w:p>
       <w:r>
@@ -1230,7 +2481,15 @@
       </w:r>
       <w:proofErr w:type="spellEnd"/>
       <w:r>
-        <w:t xml:space="preserve"> va donc supprimer un ficher de notre </w:t>
+        <w:t xml:space="preserve"> va donc supprimer un </w:t>
+      </w:r>
+      <w:proofErr w:type="spellStart"/>
+      <w:r>
+        <w:t>ficher</w:t>
+      </w:r>
+      <w:proofErr w:type="spellEnd"/>
+      <w:r>
+        <w:t xml:space="preserve"> de notre </w:t>
       </w:r>
       <w:proofErr w:type="spellStart"/>
       <w:r>
@@ -1293,6 +2552,7 @@
       <w:pPr>
         <w:pStyle w:val="Titre3"/>
       </w:pPr>
+      <w:bookmarkStart w:id="9" w:name="_Toc161637"/>
       <w:proofErr w:type="gramStart"/>
       <w:r>
         <w:t>clone</w:t>
@@ -1301,6 +2561,7 @@
       <w:r>
         <w:t xml:space="preserve"> – Récupérer un projet GitHub</w:t>
       </w:r>
+      <w:bookmarkEnd w:id="9"/>
     </w:p>
     <w:p>
       <w:pPr>
@@ -1383,6 +2644,7 @@
       <w:pPr>
         <w:pStyle w:val="Titre3"/>
       </w:pPr>
+      <w:bookmarkStart w:id="10" w:name="_Toc161638"/>
       <w:proofErr w:type="spellStart"/>
       <w:r>
         <w:t>Fetch</w:t>
@@ -1391,6 +2653,7 @@
       <w:r>
         <w:t xml:space="preserve"> &amp; Merge – Mettre à jour depuis GitHub</w:t>
       </w:r>
+      <w:bookmarkEnd w:id="10"/>
     </w:p>
     <w:p>
       <w:pPr>
@@ -1419,7 +2682,6 @@
     </w:p>
     <w:p>
       <w:r>
-        <w:lastRenderedPageBreak/>
         <w:t xml:space="preserve">La commande </w:t>
       </w:r>
       <w:proofErr w:type="spellStart"/>
@@ -1478,6 +2740,7 @@
     </w:p>
     <w:p>
       <w:r>
+        <w:lastRenderedPageBreak/>
         <w:t xml:space="preserve">Une fois la branche </w:t>
       </w:r>
       <w:proofErr w:type="spellStart"/>
@@ -1553,8 +2816,6 @@
       <w:r>
         <w:t>.</w:t>
       </w:r>
-      <w:bookmarkStart w:id="0" w:name="_GoBack"/>
-      <w:bookmarkEnd w:id="0"/>
     </w:p>
     <w:p>
       <w:pPr>
@@ -1563,10 +2824,7 @@
         <w:ind w:firstLine="720"/>
       </w:pPr>
       <w:r>
-        <w:t xml:space="preserve">Git </w:t>
-      </w:r>
-      <w:r>
-        <w:t>pull</w:t>
+        <w:t>Git pull</w:t>
       </w:r>
     </w:p>
     <w:p>
@@ -1596,10 +2854,7 @@
         <w:ind w:firstLine="720"/>
       </w:pPr>
       <w:r>
-        <w:t xml:space="preserve">Git </w:t>
-      </w:r>
-      <w:r>
-        <w:t xml:space="preserve">merge </w:t>
+        <w:t xml:space="preserve">Git merge </w:t>
       </w:r>
       <w:proofErr w:type="spellStart"/>
       <w:r>
@@ -1615,9 +2870,11 @@
       <w:pPr>
         <w:pStyle w:val="Titre3"/>
       </w:pPr>
+      <w:bookmarkStart w:id="11" w:name="_Toc161639"/>
       <w:r>
         <w:t>Push – Mettre mes modifications sur GitHub</w:t>
       </w:r>
+      <w:bookmarkEnd w:id="11"/>
     </w:p>
     <w:p>
       <w:r>
@@ -1653,9 +2910,11 @@
       <w:pPr>
         <w:pStyle w:val="Titre2"/>
       </w:pPr>
+      <w:bookmarkStart w:id="12" w:name="_Toc161640"/>
       <w:r>
         <w:t>Les branches</w:t>
       </w:r>
+      <w:bookmarkEnd w:id="12"/>
     </w:p>
     <w:p>
       <w:r>
@@ -1670,35 +2929,34 @@
         <w:t xml:space="preserve"> un outils puissant et très important de git,</w:t>
       </w:r>
       <w:r>
-        <w:t xml:space="preserve"> cela va permettre de partir dans des versions de codes expérimentales sans risquer de perdre une version </w:t>
-      </w:r>
+        <w:t xml:space="preserve"> cela va permettre de partir dans des versions de codes expérimentales sans risquer de perdre une version fonctionnelle.</w:t>
+      </w:r>
+      <w:r>
+        <w:t xml:space="preserve"> </w:t>
+      </w:r>
+      <w:r>
+        <w:t>S</w:t>
+      </w:r>
+      <w:r>
+        <w:t xml:space="preserve">ans plus attendre regardons </w:t>
+      </w:r>
+      <w:r>
+        <w:t>les commandes associées</w:t>
+      </w:r>
+      <w:r>
+        <w:t xml:space="preserve"> pour en comprendre le fonctionnement.</w:t>
+      </w:r>
+    </w:p>
+    <w:p>
+      <w:pPr>
+        <w:pStyle w:val="Titre3"/>
+      </w:pPr>
+      <w:bookmarkStart w:id="13" w:name="_Toc161641"/>
       <w:r>
         <w:lastRenderedPageBreak/>
-        <w:t>fonctionnelle.</w:t>
-      </w:r>
-      <w:r>
-        <w:t xml:space="preserve"> </w:t>
-      </w:r>
-      <w:r>
-        <w:t>S</w:t>
-      </w:r>
-      <w:r>
-        <w:t xml:space="preserve">ans plus attendre regardons </w:t>
-      </w:r>
-      <w:r>
-        <w:t>les commandes associées</w:t>
-      </w:r>
-      <w:r>
-        <w:t xml:space="preserve"> pour en comprendre le fonctionnement.</w:t>
-      </w:r>
-    </w:p>
-    <w:p>
-      <w:pPr>
-        <w:pStyle w:val="Titre3"/>
-      </w:pPr>
-      <w:r>
         <w:t>Branch</w:t>
       </w:r>
+      <w:bookmarkEnd w:id="13"/>
     </w:p>
     <w:p>
       <w:r>
@@ -1766,10 +3024,12 @@
       <w:pPr>
         <w:pStyle w:val="Titre3"/>
       </w:pPr>
+      <w:bookmarkStart w:id="14" w:name="_Toc161642"/>
       <w:proofErr w:type="spellStart"/>
       <w:r>
         <w:t>Checkout</w:t>
       </w:r>
+      <w:bookmarkEnd w:id="14"/>
       <w:proofErr w:type="spellEnd"/>
       <w:r>
         <w:t xml:space="preserve"> </w:t>
@@ -1984,13 +3244,23 @@
       <w:pPr>
         <w:pStyle w:val="Titre3"/>
       </w:pPr>
+      <w:bookmarkStart w:id="15" w:name="_Toc161643"/>
       <w:r>
         <w:t>Renommer ou supprimer une branche</w:t>
       </w:r>
-    </w:p>
-    <w:p>
-      <w:r>
-        <w:t xml:space="preserve">Les option -d et -D permettre de supprimer une branche, on utilise le -d lorsque tout les </w:t>
+      <w:bookmarkEnd w:id="15"/>
+    </w:p>
+    <w:p>
+      <w:r>
+        <w:t xml:space="preserve">Les option -d et -D permettre de supprimer une branche, on utilise le -d lorsque </w:t>
+      </w:r>
+      <w:proofErr w:type="spellStart"/>
+      <w:r>
+        <w:t>tout</w:t>
+      </w:r>
+      <w:proofErr w:type="spellEnd"/>
+      <w:r>
+        <w:t xml:space="preserve"> les </w:t>
       </w:r>
       <w:proofErr w:type="spellStart"/>
       <w:r>
@@ -2034,17 +3304,11 @@
       </w:r>
       <w:proofErr w:type="spellEnd"/>
       <w:r>
-        <w:t xml:space="preserve"> -D </w:t>
-      </w:r>
-      <w:r>
-        <w:t>&lt;</w:t>
-      </w:r>
-      <w:proofErr w:type="spellStart"/>
-      <w:r>
-        <w:t>test_qui_a_rat</w:t>
-      </w:r>
-      <w:r>
-        <w:t>é</w:t>
+        <w:t xml:space="preserve"> -D &lt;</w:t>
+      </w:r>
+      <w:proofErr w:type="spellStart"/>
+      <w:r>
+        <w:t>test_qui_a_raté</w:t>
       </w:r>
       <w:proofErr w:type="spellEnd"/>
       <w:r>
@@ -2097,13 +3361,7 @@
       </w:r>
       <w:proofErr w:type="spellEnd"/>
       <w:r>
-        <w:t xml:space="preserve"> -</w:t>
-      </w:r>
-      <w:r>
-        <w:t>m</w:t>
-      </w:r>
-      <w:r>
-        <w:t xml:space="preserve"> &lt;</w:t>
+        <w:t xml:space="preserve"> -m &lt;</w:t>
       </w:r>
       <w:proofErr w:type="spellStart"/>
       <w:r>
@@ -2111,26 +3369,28 @@
       </w:r>
       <w:proofErr w:type="spellEnd"/>
       <w:r>
+        <w:t>&gt; &lt;</w:t>
+      </w:r>
+      <w:proofErr w:type="spellStart"/>
+      <w:r>
+        <w:t>Branche_pas_si_mal</w:t>
+      </w:r>
+      <w:proofErr w:type="spellEnd"/>
+      <w:r>
         <w:t>&gt;</w:t>
       </w:r>
-      <w:r>
-        <w:t xml:space="preserve"> &lt;</w:t>
-      </w:r>
-      <w:proofErr w:type="spellStart"/>
-      <w:r>
-        <w:t>Branche_pas_si_mal</w:t>
-      </w:r>
-      <w:proofErr w:type="spellEnd"/>
-      <w:r>
-        <w:t>&gt;</w:t>
-      </w:r>
     </w:p>
     <w:p>
       <w:pPr>
         <w:pStyle w:val="Titre3"/>
       </w:pPr>
-      <w:r>
-        <w:t xml:space="preserve">Merge </w:t>
+      <w:bookmarkStart w:id="16" w:name="_Toc161644"/>
+      <w:r>
+        <w:t>Merge</w:t>
+      </w:r>
+      <w:bookmarkEnd w:id="16"/>
+      <w:r>
+        <w:t xml:space="preserve"> </w:t>
       </w:r>
     </w:p>
     <w:p>
@@ -2219,7 +3479,7 @@
                     </pic:cNvPicPr>
                   </pic:nvPicPr>
                   <pic:blipFill>
-                    <a:blip r:embed="rId8">
+                    <a:blip r:embed="rId9">
                       <a:extLst>
                         <a:ext uri="{28A0092B-C50C-407E-A947-70E740481C1C}">
                           <a14:useLocalDpi xmlns:a14="http://schemas.microsoft.com/office/drawing/2010/main" val="0"/>
@@ -2314,22 +3574,7 @@
     </w:p>
     <w:p>
       <w:r>
-        <w:t xml:space="preserve">A cette étape git nous affiche les fichiers concernés, si tout va bien il suffit d’ouvrir les fichiers et </w:t>
-      </w:r>
-      <w:r>
-        <w:t xml:space="preserve">de </w:t>
-      </w:r>
-      <w:r>
-        <w:t xml:space="preserve">modifier les lignes posant </w:t>
-      </w:r>
-      <w:r>
-        <w:t>un problème</w:t>
-      </w:r>
-      <w:r>
-        <w:t xml:space="preserve">. </w:t>
-      </w:r>
-      <w:r>
-        <w:t>A ce moment nous pouvons éprouver une peur légitime et abandonner le combat avec un :</w:t>
+        <w:t>A cette étape git nous affiche les fichiers concernés, si tout va bien il suffit d’ouvrir les fichiers et de modifier les lignes posant un problème. A ce moment nous pouvons éprouver une peur légitime et abandonner le combat avec un :</w:t>
       </w:r>
     </w:p>
     <w:p>
@@ -2359,22 +3604,7 @@
         <w:t>Sinon il faut résoudre les conflits : c</w:t>
       </w:r>
       <w:r>
-        <w:t xml:space="preserve">ette étape est simplifiée par </w:t>
-      </w:r>
-      <w:r>
-        <w:t>g</w:t>
-      </w:r>
-      <w:r>
-        <w:t>i</w:t>
-      </w:r>
-      <w:r>
-        <w:t>t</w:t>
-      </w:r>
-      <w:r>
-        <w:t xml:space="preserve"> qui affiche pour charque conflit les versions de chaque branche, </w:t>
-      </w:r>
-      <w:r>
-        <w:t>sous cette forme :</w:t>
+        <w:t>ette étape est simplifiée par git qui affiche pour charque conflit les versions de chaque branche, sous cette forme :</w:t>
       </w:r>
     </w:p>
     <w:p>
@@ -2399,7 +3629,7 @@
                     <pic:cNvPicPr/>
                   </pic:nvPicPr>
                   <pic:blipFill>
-                    <a:blip r:embed="rId9"/>
+                    <a:blip r:embed="rId10"/>
                     <a:stretch>
                       <a:fillRect/>
                     </a:stretch>
@@ -2495,8 +3725,8 @@
     </w:p>
     <w:p/>
     <w:sectPr>
-      <w:footerReference w:type="default" r:id="rId10"/>
-      <w:footerReference w:type="first" r:id="rId11"/>
+      <w:footerReference w:type="default" r:id="rId11"/>
+      <w:footerReference w:type="first" r:id="rId12"/>
       <w:pgSz w:w="11907" w:h="16839" w:code="9"/>
       <w:pgMar w:top="1901" w:right="1008" w:bottom="1440" w:left="1008" w:header="720" w:footer="432" w:gutter="0"/>
       <w:cols w:space="720"/>
@@ -4412,6 +5642,7 @@
     <w:lsdException w:name="HTML Sample" w:semiHidden="1" w:unhideWhenUsed="1"/>
     <w:lsdException w:name="HTML Typewriter" w:semiHidden="1" w:unhideWhenUsed="1"/>
     <w:lsdException w:name="HTML Variable" w:semiHidden="1" w:unhideWhenUsed="1"/>
+    <w:lsdException w:name="Normal Table" w:semiHidden="1" w:unhideWhenUsed="1"/>
     <w:lsdException w:name="annotation subject" w:semiHidden="1" w:unhideWhenUsed="1"/>
     <w:lsdException w:name="No List" w:semiHidden="1" w:unhideWhenUsed="1"/>
     <w:lsdException w:name="Outline List 1" w:semiHidden="1" w:unhideWhenUsed="1"/>
@@ -4458,8 +5689,10 @@
     <w:lsdException w:name="Table Subtle 2" w:semiHidden="1" w:unhideWhenUsed="1"/>
     <w:lsdException w:name="Table Web 1" w:semiHidden="1" w:unhideWhenUsed="1"/>
     <w:lsdException w:name="Table Web 2" w:semiHidden="1" w:unhideWhenUsed="1"/>
+    <w:lsdException w:name="Table Web 3" w:semiHidden="1" w:unhideWhenUsed="1"/>
     <w:lsdException w:name="Balloon Text" w:semiHidden="1" w:unhideWhenUsed="1"/>
     <w:lsdException w:name="Table Grid" w:uiPriority="39"/>
+    <w:lsdException w:name="Table Theme" w:semiHidden="1" w:unhideWhenUsed="1"/>
     <w:lsdException w:name="Placeholder Text" w:semiHidden="1"/>
     <w:lsdException w:name="No Spacing" w:semiHidden="1" w:uiPriority="1" w:unhideWhenUsed="1" w:qFormat="1"/>
     <w:lsdException w:name="Light Shading" w:uiPriority="60"/>
@@ -4892,6 +6125,7 @@
   <w:style w:type="character" w:default="1" w:styleId="Policepardfaut">
     <w:name w:val="Default Paragraph Font"/>
     <w:uiPriority w:val="1"/>
+    <w:semiHidden/>
     <w:unhideWhenUsed/>
   </w:style>
   <w:style w:type="table" w:default="1" w:styleId="TableauNormal">
@@ -5452,7 +6686,6 @@
     <w:basedOn w:val="Titre1"/>
     <w:next w:val="Normal"/>
     <w:uiPriority w:val="39"/>
-    <w:semiHidden/>
     <w:unhideWhenUsed/>
     <w:qFormat/>
     <w:pPr>
@@ -6104,6 +7337,55 @@
     <w:rPr>
       <w:rFonts w:asciiTheme="majorHAnsi" w:eastAsiaTheme="majorEastAsia" w:hAnsiTheme="majorHAnsi" w:cstheme="majorBidi"/>
       <w:color w:val="005494" w:themeColor="accent1" w:themeShade="BF"/>
+    </w:rPr>
+  </w:style>
+  <w:style w:type="paragraph" w:styleId="TM1">
+    <w:name w:val="toc 1"/>
+    <w:basedOn w:val="Normal"/>
+    <w:next w:val="Normal"/>
+    <w:autoRedefine/>
+    <w:uiPriority w:val="39"/>
+    <w:unhideWhenUsed/>
+    <w:rsid w:val="009C5235"/>
+    <w:pPr>
+      <w:spacing w:after="100"/>
+    </w:pPr>
+  </w:style>
+  <w:style w:type="paragraph" w:styleId="TM2">
+    <w:name w:val="toc 2"/>
+    <w:basedOn w:val="Normal"/>
+    <w:next w:val="Normal"/>
+    <w:autoRedefine/>
+    <w:uiPriority w:val="39"/>
+    <w:unhideWhenUsed/>
+    <w:rsid w:val="009C5235"/>
+    <w:pPr>
+      <w:spacing w:after="100"/>
+      <w:ind w:left="240"/>
+    </w:pPr>
+  </w:style>
+  <w:style w:type="paragraph" w:styleId="TM3">
+    <w:name w:val="toc 3"/>
+    <w:basedOn w:val="Normal"/>
+    <w:next w:val="Normal"/>
+    <w:autoRedefine/>
+    <w:uiPriority w:val="39"/>
+    <w:unhideWhenUsed/>
+    <w:rsid w:val="009C5235"/>
+    <w:pPr>
+      <w:spacing w:after="100"/>
+      <w:ind w:left="480"/>
+    </w:pPr>
+  </w:style>
+  <w:style w:type="character" w:styleId="Lienhypertexte">
+    <w:name w:val="Hyperlink"/>
+    <w:basedOn w:val="Policepardfaut"/>
+    <w:uiPriority w:val="99"/>
+    <w:unhideWhenUsed/>
+    <w:rsid w:val="009C5235"/>
+    <w:rPr>
+      <w:color w:val="0072C6" w:themeColor="hyperlink"/>
+      <w:u w:val="single"/>
     </w:rPr>
   </w:style>
 </w:styles>
@@ -6368,4 +7650,16 @@
     </a:ext>
   </a:extLst>
 </a:theme>
+</file>
+
+<file path=customXml/item1.xml><?xml version="1.0" encoding="utf-8"?>
+<b:Sources xmlns:b="http://schemas.openxmlformats.org/officeDocument/2006/bibliography" xmlns="http://schemas.openxmlformats.org/officeDocument/2006/bibliography" SelectedStyle="\APASixthEditionOfficeOnline.xsl" StyleName="APA" Version="6"/>
+</file>
+
+<file path=customXml/itemProps1.xml><?xml version="1.0" encoding="utf-8"?>
+<ds:datastoreItem xmlns:ds="http://schemas.openxmlformats.org/officeDocument/2006/customXml" ds:itemID="{7C9D0ACB-2E42-43BA-83A2-C323275B94A6}">
+  <ds:schemaRefs>
+    <ds:schemaRef ds:uri="http://schemas.openxmlformats.org/officeDocument/2006/bibliography"/>
+  </ds:schemaRefs>
+</ds:datastoreItem>
 </file>
</xml_diff>

<commit_message>
Ajout des commandes stash
</commit_message>
<xml_diff>
--- a/Git overview.docx
+++ b/Git overview.docx
@@ -43,14 +43,20 @@
       <w:r>
         <w:t>s</w:t>
       </w:r>
-      <w:bookmarkStart w:id="1" w:name="_GoBack"/>
-      <w:bookmarkEnd w:id="1"/>
       <w:r>
         <w:t>.</w:t>
       </w:r>
     </w:p>
     <w:sdt>
       <w:sdtPr>
+        <w:rPr>
+          <w:rFonts w:asciiTheme="minorHAnsi" w:eastAsiaTheme="minorHAnsi" w:hAnsiTheme="minorHAnsi" w:cstheme="minorBidi"/>
+          <w:caps w:val="0"/>
+          <w:color w:val="595959" w:themeColor="text1" w:themeTint="A6"/>
+          <w:spacing w:val="0"/>
+          <w:sz w:val="24"/>
+          <w:szCs w:val="24"/>
+        </w:rPr>
         <w:id w:val="-582835697"/>
         <w:docPartObj>
           <w:docPartGallery w:val="Table of Contents"/>
@@ -59,14 +65,8 @@
       </w:sdtPr>
       <w:sdtEndPr>
         <w:rPr>
-          <w:rFonts w:asciiTheme="minorHAnsi" w:eastAsiaTheme="minorHAnsi" w:hAnsiTheme="minorHAnsi" w:cstheme="minorBidi"/>
           <w:b/>
           <w:bCs/>
-          <w:caps w:val="0"/>
-          <w:color w:val="595959" w:themeColor="text1" w:themeTint="A6"/>
-          <w:spacing w:val="0"/>
-          <w:sz w:val="24"/>
-          <w:szCs w:val="24"/>
         </w:rPr>
       </w:sdtEndPr>
       <w:sdtContent>
@@ -1282,12 +1282,12 @@
       <w:pPr>
         <w:pStyle w:val="Titre2"/>
       </w:pPr>
-      <w:bookmarkStart w:id="2" w:name="_Toc161630"/>
+      <w:bookmarkStart w:id="1" w:name="_Toc161630"/>
       <w:r>
         <w:lastRenderedPageBreak/>
         <w:t>Principe de git</w:t>
       </w:r>
-      <w:bookmarkEnd w:id="2"/>
+      <w:bookmarkEnd w:id="1"/>
     </w:p>
     <w:p>
       <w:r>
@@ -1496,27 +1496,27 @@
       <w:pPr>
         <w:pStyle w:val="Titre2"/>
       </w:pPr>
-      <w:bookmarkStart w:id="3" w:name="_Toc161631"/>
+      <w:bookmarkStart w:id="2" w:name="_Toc161631"/>
       <w:r>
         <w:t>C</w:t>
       </w:r>
       <w:r>
         <w:t>ommandes les plus courantes</w:t>
       </w:r>
+      <w:bookmarkEnd w:id="2"/>
+    </w:p>
+    <w:p>
+      <w:pPr>
+        <w:pStyle w:val="Titre3"/>
+      </w:pPr>
+      <w:bookmarkStart w:id="3" w:name="_Toc161632"/>
+      <w:r>
+        <w:t xml:space="preserve">Config - </w:t>
+      </w:r>
+      <w:r>
+        <w:t>Initialisation des variables locales</w:t>
+      </w:r>
       <w:bookmarkEnd w:id="3"/>
-    </w:p>
-    <w:p>
-      <w:pPr>
-        <w:pStyle w:val="Titre3"/>
-      </w:pPr>
-      <w:bookmarkStart w:id="4" w:name="_Toc161632"/>
-      <w:r>
-        <w:t xml:space="preserve">Config - </w:t>
-      </w:r>
-      <w:r>
-        <w:t>Initialisation des variables locales</w:t>
-      </w:r>
-      <w:bookmarkEnd w:id="4"/>
     </w:p>
     <w:p>
       <w:pPr>
@@ -1767,7 +1767,7 @@
       <w:pPr>
         <w:pStyle w:val="Titre3"/>
       </w:pPr>
-      <w:bookmarkStart w:id="5" w:name="_Toc161633"/>
+      <w:bookmarkStart w:id="4" w:name="_Toc161633"/>
       <w:proofErr w:type="spellStart"/>
       <w:r>
         <w:t>Add</w:t>
@@ -1776,7 +1776,7 @@
       <w:r>
         <w:t xml:space="preserve"> et commit</w:t>
       </w:r>
-      <w:bookmarkEnd w:id="5"/>
+      <w:bookmarkEnd w:id="4"/>
     </w:p>
     <w:p>
       <w:r>
@@ -2029,7 +2029,7 @@
       <w:pPr>
         <w:pStyle w:val="Titre3"/>
       </w:pPr>
-      <w:bookmarkStart w:id="6" w:name="_Toc161634"/>
+      <w:bookmarkStart w:id="5" w:name="_Toc161634"/>
       <w:r>
         <w:t xml:space="preserve">Log – Afficher des </w:t>
       </w:r>
@@ -2037,7 +2037,7 @@
       <w:r>
         <w:t>commits</w:t>
       </w:r>
-      <w:bookmarkEnd w:id="6"/>
+      <w:bookmarkEnd w:id="5"/>
       <w:proofErr w:type="spellEnd"/>
     </w:p>
     <w:p>
@@ -2277,7 +2277,7 @@
       <w:pPr>
         <w:pStyle w:val="Titre3"/>
       </w:pPr>
-      <w:bookmarkStart w:id="7" w:name="_Toc161635"/>
+      <w:bookmarkStart w:id="6" w:name="_Toc161635"/>
       <w:proofErr w:type="spellStart"/>
       <w:r>
         <w:t>Status</w:t>
@@ -2289,7 +2289,7 @@
       <w:r>
         <w:t xml:space="preserve"> – Visualiser les modifications</w:t>
       </w:r>
-      <w:bookmarkEnd w:id="7"/>
+      <w:bookmarkEnd w:id="6"/>
     </w:p>
     <w:p>
       <w:r>
@@ -2455,7 +2455,7 @@
       <w:pPr>
         <w:pStyle w:val="Titre3"/>
       </w:pPr>
-      <w:bookmarkStart w:id="8" w:name="_Toc161636"/>
+      <w:bookmarkStart w:id="7" w:name="_Toc161636"/>
       <w:proofErr w:type="spellStart"/>
       <w:r>
         <w:t>Rm</w:t>
@@ -2464,196 +2464,196 @@
       <w:r>
         <w:t xml:space="preserve"> et mv – Supprimer, renommer ou déplacer des fichiers</w:t>
       </w:r>
+      <w:bookmarkEnd w:id="7"/>
+    </w:p>
+    <w:p>
+      <w:r>
+        <w:t>Malgré le fait que les actions supprimer ou déplacer un fichier ne soit pas une modification classique elle sont gérée comme tel par git.</w:t>
+      </w:r>
+    </w:p>
+    <w:p>
+      <w:r>
+        <w:t xml:space="preserve">La commande </w:t>
+      </w:r>
+      <w:proofErr w:type="spellStart"/>
+      <w:r>
+        <w:t>rm</w:t>
+      </w:r>
+      <w:proofErr w:type="spellEnd"/>
+      <w:r>
+        <w:t xml:space="preserve"> va donc supprimer un </w:t>
+      </w:r>
+      <w:proofErr w:type="spellStart"/>
+      <w:r>
+        <w:t>ficher</w:t>
+      </w:r>
+      <w:proofErr w:type="spellEnd"/>
+      <w:r>
+        <w:t xml:space="preserve"> de notre </w:t>
+      </w:r>
+      <w:proofErr w:type="spellStart"/>
+      <w:r>
+        <w:t>working</w:t>
+      </w:r>
+      <w:proofErr w:type="spellEnd"/>
+      <w:r>
+        <w:t xml:space="preserve"> </w:t>
+      </w:r>
+      <w:proofErr w:type="spellStart"/>
+      <w:r>
+        <w:t>dir</w:t>
+      </w:r>
+      <w:proofErr w:type="spellEnd"/>
+      <w:r>
+        <w:t xml:space="preserve">. Mais elle va également directement ajouter la modification effectuée (la suppression si vous avez suivi) dans le </w:t>
+      </w:r>
+      <w:proofErr w:type="spellStart"/>
+      <w:r>
+        <w:t>staging</w:t>
+      </w:r>
+      <w:proofErr w:type="spellEnd"/>
+      <w:r>
+        <w:t xml:space="preserve"> index.</w:t>
+      </w:r>
+    </w:p>
+    <w:p>
+      <w:r>
+        <w:t xml:space="preserve">La commande mv permet de déplacer et de renommer des fichiers/dossiers </w:t>
+      </w:r>
+      <w:r>
+        <w:t xml:space="preserve">« à la linux » La commande se présente sous la forme : </w:t>
+      </w:r>
+      <w:r>
+        <w:rPr>
+          <w:rStyle w:val="commCar"/>
+        </w:rPr>
+        <w:t>git mv &lt;source&gt; &lt;destination&gt;</w:t>
+      </w:r>
+      <w:r>
+        <w:rPr>
+          <w:rStyle w:val="commCar"/>
+        </w:rPr>
+        <w:t xml:space="preserve"> </w:t>
+      </w:r>
+      <w:r>
+        <w:rPr>
+          <w:rStyle w:val="commCar"/>
+        </w:rPr>
+        <w:br/>
+      </w:r>
+      <w:r>
+        <w:t>P</w:t>
+      </w:r>
+      <w:r>
+        <w:t>our effectuer un renommage source et destination ont presque identique, on change juste le nom.</w:t>
+      </w:r>
+    </w:p>
+    <w:p>
+      <w:pPr>
+        <w:pStyle w:val="Titre3"/>
+      </w:pPr>
+      <w:bookmarkStart w:id="8" w:name="_Toc161637"/>
+      <w:proofErr w:type="gramStart"/>
+      <w:r>
+        <w:t>clone</w:t>
+      </w:r>
+      <w:proofErr w:type="gramEnd"/>
+      <w:r>
+        <w:t xml:space="preserve"> – Récupérer un projet GitHub</w:t>
+      </w:r>
       <w:bookmarkEnd w:id="8"/>
     </w:p>
     <w:p>
-      <w:r>
-        <w:t>Malgré le fait que les actions supprimer ou déplacer un fichier ne soit pas une modification classique elle sont gérée comme tel par git.</w:t>
-      </w:r>
-    </w:p>
-    <w:p>
-      <w:r>
-        <w:t xml:space="preserve">La commande </w:t>
-      </w:r>
-      <w:proofErr w:type="spellStart"/>
-      <w:r>
-        <w:t>rm</w:t>
-      </w:r>
-      <w:proofErr w:type="spellEnd"/>
-      <w:r>
-        <w:t xml:space="preserve"> va donc supprimer un </w:t>
-      </w:r>
-      <w:proofErr w:type="spellStart"/>
-      <w:r>
-        <w:t>ficher</w:t>
-      </w:r>
-      <w:proofErr w:type="spellEnd"/>
-      <w:r>
-        <w:t xml:space="preserve"> de notre </w:t>
-      </w:r>
-      <w:proofErr w:type="spellStart"/>
-      <w:r>
-        <w:t>working</w:t>
-      </w:r>
-      <w:proofErr w:type="spellEnd"/>
-      <w:r>
-        <w:t xml:space="preserve"> </w:t>
-      </w:r>
-      <w:proofErr w:type="spellStart"/>
-      <w:r>
-        <w:t>dir</w:t>
-      </w:r>
-      <w:proofErr w:type="spellEnd"/>
-      <w:r>
-        <w:t xml:space="preserve">. Mais elle va également directement ajouter la modification effectuée (la suppression si vous avez suivi) dans le </w:t>
-      </w:r>
-      <w:proofErr w:type="spellStart"/>
-      <w:r>
-        <w:t>staging</w:t>
-      </w:r>
-      <w:proofErr w:type="spellEnd"/>
-      <w:r>
-        <w:t xml:space="preserve"> index.</w:t>
-      </w:r>
-    </w:p>
-    <w:p>
-      <w:r>
-        <w:t xml:space="preserve">La commande mv permet de déplacer et de renommer des fichiers/dossiers </w:t>
-      </w:r>
-      <w:r>
-        <w:t xml:space="preserve">« à la linux » La commande se présente sous la forme : </w:t>
-      </w:r>
-      <w:r>
+      <w:pPr>
+        <w:rPr>
+          <w:i/>
+        </w:rPr>
+      </w:pPr>
+      <w:r>
+        <w:rPr>
+          <w:i/>
+        </w:rPr>
+        <w:t>Nous reviendrons plus tard en détail sur l’utilisation d’un repo</w:t>
+      </w:r>
+      <w:r>
+        <w:rPr>
+          <w:i/>
+        </w:rPr>
+        <w:t>sitory</w:t>
+      </w:r>
+      <w:r>
+        <w:rPr>
+          <w:i/>
+        </w:rPr>
+        <w:t xml:space="preserve"> en ligne. </w:t>
+      </w:r>
+    </w:p>
+    <w:p>
+      <w:r>
+        <w:t xml:space="preserve">La commande clone permet de récupérer la branche master d’un projet en ligne, elle se présente sous cette forme : </w:t>
+      </w:r>
+    </w:p>
+    <w:p>
+      <w:pPr>
         <w:rPr>
           <w:rStyle w:val="commCar"/>
         </w:rPr>
-        <w:t>git mv &lt;source&gt; &lt;destination&gt;</w:t>
-      </w:r>
+      </w:pPr>
       <w:r>
         <w:rPr>
           <w:rStyle w:val="commCar"/>
         </w:rPr>
-        <w:t xml:space="preserve"> </w:t>
-      </w:r>
+        <w:t>Git clone ʺ https://github.com/</w:t>
+      </w:r>
+      <w:proofErr w:type="spellStart"/>
       <w:r>
         <w:rPr>
           <w:rStyle w:val="commCar"/>
         </w:rPr>
-        <w:br/>
-      </w:r>
-      <w:r>
-        <w:t>P</w:t>
-      </w:r>
-      <w:r>
-        <w:t>our effectuer un renommage source et destination ont presque identique, on change juste le nom.</w:t>
+        <w:t>LavergneC</w:t>
+      </w:r>
+      <w:proofErr w:type="spellEnd"/>
+      <w:r>
+        <w:rPr>
+          <w:rStyle w:val="commCar"/>
+        </w:rPr>
+        <w:t>/</w:t>
+      </w:r>
+      <w:proofErr w:type="spellStart"/>
+      <w:r>
+        <w:rPr>
+          <w:rStyle w:val="commCar"/>
+        </w:rPr>
+        <w:t>Projet</w:t>
+      </w:r>
+      <w:r>
+        <w:rPr>
+          <w:rStyle w:val="commCar"/>
+        </w:rPr>
+        <w:t>.git</w:t>
+      </w:r>
+      <w:proofErr w:type="spellEnd"/>
+      <w:r>
+        <w:rPr>
+          <w:rStyle w:val="commCar"/>
+        </w:rPr>
+        <w:t>ʺ</w:t>
       </w:r>
     </w:p>
     <w:p>
       <w:pPr>
         <w:pStyle w:val="Titre3"/>
       </w:pPr>
-      <w:bookmarkStart w:id="9" w:name="_Toc161637"/>
-      <w:proofErr w:type="gramStart"/>
-      <w:r>
-        <w:t>clone</w:t>
-      </w:r>
-      <w:proofErr w:type="gramEnd"/>
-      <w:r>
-        <w:t xml:space="preserve"> – Récupérer un projet GitHub</w:t>
+      <w:bookmarkStart w:id="9" w:name="_Toc161638"/>
+      <w:proofErr w:type="spellStart"/>
+      <w:r>
+        <w:t>Fetch</w:t>
+      </w:r>
+      <w:proofErr w:type="spellEnd"/>
+      <w:r>
+        <w:t xml:space="preserve"> &amp; Merge – Mettre à jour depuis GitHub</w:t>
       </w:r>
       <w:bookmarkEnd w:id="9"/>
-    </w:p>
-    <w:p>
-      <w:pPr>
-        <w:rPr>
-          <w:i/>
-        </w:rPr>
-      </w:pPr>
-      <w:r>
-        <w:rPr>
-          <w:i/>
-        </w:rPr>
-        <w:t>Nous reviendrons plus tard en détail sur l’utilisation d’un repo</w:t>
-      </w:r>
-      <w:r>
-        <w:rPr>
-          <w:i/>
-        </w:rPr>
-        <w:t>sitory</w:t>
-      </w:r>
-      <w:r>
-        <w:rPr>
-          <w:i/>
-        </w:rPr>
-        <w:t xml:space="preserve"> en ligne. </w:t>
-      </w:r>
-    </w:p>
-    <w:p>
-      <w:r>
-        <w:t xml:space="preserve">La commande clone permet de récupérer la branche master d’un projet en ligne, elle se présente sous cette forme : </w:t>
-      </w:r>
-    </w:p>
-    <w:p>
-      <w:pPr>
-        <w:rPr>
-          <w:rStyle w:val="commCar"/>
-        </w:rPr>
-      </w:pPr>
-      <w:r>
-        <w:rPr>
-          <w:rStyle w:val="commCar"/>
-        </w:rPr>
-        <w:t>Git clone ʺ https://github.com/</w:t>
-      </w:r>
-      <w:proofErr w:type="spellStart"/>
-      <w:r>
-        <w:rPr>
-          <w:rStyle w:val="commCar"/>
-        </w:rPr>
-        <w:t>LavergneC</w:t>
-      </w:r>
-      <w:proofErr w:type="spellEnd"/>
-      <w:r>
-        <w:rPr>
-          <w:rStyle w:val="commCar"/>
-        </w:rPr>
-        <w:t>/</w:t>
-      </w:r>
-      <w:proofErr w:type="spellStart"/>
-      <w:r>
-        <w:rPr>
-          <w:rStyle w:val="commCar"/>
-        </w:rPr>
-        <w:t>Projet</w:t>
-      </w:r>
-      <w:r>
-        <w:rPr>
-          <w:rStyle w:val="commCar"/>
-        </w:rPr>
-        <w:t>.git</w:t>
-      </w:r>
-      <w:proofErr w:type="spellEnd"/>
-      <w:r>
-        <w:rPr>
-          <w:rStyle w:val="commCar"/>
-        </w:rPr>
-        <w:t>ʺ</w:t>
-      </w:r>
-    </w:p>
-    <w:p>
-      <w:pPr>
-        <w:pStyle w:val="Titre3"/>
-      </w:pPr>
-      <w:bookmarkStart w:id="10" w:name="_Toc161638"/>
-      <w:proofErr w:type="spellStart"/>
-      <w:r>
-        <w:t>Fetch</w:t>
-      </w:r>
-      <w:proofErr w:type="spellEnd"/>
-      <w:r>
-        <w:t xml:space="preserve"> &amp; Merge – Mettre à jour depuis GitHub</w:t>
-      </w:r>
-      <w:bookmarkEnd w:id="10"/>
     </w:p>
     <w:p>
       <w:pPr>
@@ -2870,70 +2870,70 @@
       <w:pPr>
         <w:pStyle w:val="Titre3"/>
       </w:pPr>
-      <w:bookmarkStart w:id="11" w:name="_Toc161639"/>
+      <w:bookmarkStart w:id="10" w:name="_Toc161639"/>
       <w:r>
         <w:t>Push – Mettre mes modifications sur GitHub</w:t>
       </w:r>
+      <w:bookmarkEnd w:id="10"/>
+    </w:p>
+    <w:p>
+      <w:r>
+        <w:t xml:space="preserve">Avant d’effectuer un push il faut que notre </w:t>
+      </w:r>
+      <w:proofErr w:type="spellStart"/>
+      <w:r>
+        <w:t>working</w:t>
+      </w:r>
+      <w:proofErr w:type="spellEnd"/>
+      <w:r>
+        <w:t xml:space="preserve"> </w:t>
+      </w:r>
+      <w:proofErr w:type="spellStart"/>
+      <w:r>
+        <w:t>dir</w:t>
+      </w:r>
+      <w:proofErr w:type="spellEnd"/>
+      <w:r>
+        <w:t xml:space="preserve">. soit à jour sur la version présente sur git hub de manière à ce qu’l n’y ai pas de conflit sur le GitHub (ce qui est donc heureusement impossible) si tout est à jour un simple </w:t>
+      </w:r>
+      <w:r>
+        <w:rPr>
+          <w:rStyle w:val="commCar"/>
+        </w:rPr>
+        <w:t xml:space="preserve">git push </w:t>
+      </w:r>
+      <w:r>
+        <w:t>fera l’affaire.</w:t>
+      </w:r>
+    </w:p>
+    <w:p>
+      <w:pPr>
+        <w:pStyle w:val="Titre2"/>
+      </w:pPr>
+      <w:bookmarkStart w:id="11" w:name="_Toc161640"/>
+      <w:r>
+        <w:t>Les branches</w:t>
+      </w:r>
       <w:bookmarkEnd w:id="11"/>
     </w:p>
     <w:p>
       <w:r>
-        <w:t xml:space="preserve">Avant d’effectuer un push il faut que notre </w:t>
-      </w:r>
-      <w:proofErr w:type="spellStart"/>
-      <w:r>
-        <w:t>working</w:t>
-      </w:r>
-      <w:proofErr w:type="spellEnd"/>
+        <w:t xml:space="preserve">Les gestions des branches </w:t>
+      </w:r>
+      <w:proofErr w:type="gramStart"/>
+      <w:r>
+        <w:t>est</w:t>
+      </w:r>
+      <w:proofErr w:type="gramEnd"/>
+      <w:r>
+        <w:t xml:space="preserve"> un outils puissant et très important de git,</w:t>
+      </w:r>
+      <w:r>
+        <w:t xml:space="preserve"> cela va permettre de partir dans des versions de codes expérimentales sans risquer de perdre une version fonctionnelle.</w:t>
+      </w:r>
       <w:r>
         <w:t xml:space="preserve"> </w:t>
       </w:r>
-      <w:proofErr w:type="spellStart"/>
-      <w:r>
-        <w:t>dir</w:t>
-      </w:r>
-      <w:proofErr w:type="spellEnd"/>
-      <w:r>
-        <w:t xml:space="preserve">. soit à jour sur la version présente sur git hub de manière à ce qu’l n’y ai pas de conflit sur le GitHub (ce qui est donc heureusement impossible) si tout est à jour un simple </w:t>
-      </w:r>
-      <w:r>
-        <w:rPr>
-          <w:rStyle w:val="commCar"/>
-        </w:rPr>
-        <w:t xml:space="preserve">git push </w:t>
-      </w:r>
-      <w:r>
-        <w:t>fera l’affaire.</w:t>
-      </w:r>
-    </w:p>
-    <w:p>
-      <w:pPr>
-        <w:pStyle w:val="Titre2"/>
-      </w:pPr>
-      <w:bookmarkStart w:id="12" w:name="_Toc161640"/>
-      <w:r>
-        <w:t>Les branches</w:t>
-      </w:r>
-      <w:bookmarkEnd w:id="12"/>
-    </w:p>
-    <w:p>
-      <w:r>
-        <w:t xml:space="preserve">Les gestions des branches </w:t>
-      </w:r>
-      <w:proofErr w:type="gramStart"/>
-      <w:r>
-        <w:t>est</w:t>
-      </w:r>
-      <w:proofErr w:type="gramEnd"/>
-      <w:r>
-        <w:t xml:space="preserve"> un outils puissant et très important de git,</w:t>
-      </w:r>
-      <w:r>
-        <w:t xml:space="preserve"> cela va permettre de partir dans des versions de codes expérimentales sans risquer de perdre une version fonctionnelle.</w:t>
-      </w:r>
-      <w:r>
-        <w:t xml:space="preserve"> </w:t>
-      </w:r>
       <w:r>
         <w:t>S</w:t>
       </w:r>
@@ -2951,12 +2951,12 @@
       <w:pPr>
         <w:pStyle w:val="Titre3"/>
       </w:pPr>
-      <w:bookmarkStart w:id="13" w:name="_Toc161641"/>
+      <w:bookmarkStart w:id="12" w:name="_Toc161641"/>
       <w:r>
         <w:lastRenderedPageBreak/>
         <w:t>Branch</w:t>
       </w:r>
-      <w:bookmarkEnd w:id="13"/>
+      <w:bookmarkEnd w:id="12"/>
     </w:p>
     <w:p>
       <w:r>
@@ -3024,12 +3024,12 @@
       <w:pPr>
         <w:pStyle w:val="Titre3"/>
       </w:pPr>
-      <w:bookmarkStart w:id="14" w:name="_Toc161642"/>
+      <w:bookmarkStart w:id="13" w:name="_Toc161642"/>
       <w:proofErr w:type="spellStart"/>
       <w:r>
         <w:t>Checkout</w:t>
       </w:r>
-      <w:bookmarkEnd w:id="14"/>
+      <w:bookmarkEnd w:id="13"/>
       <w:proofErr w:type="spellEnd"/>
       <w:r>
         <w:t xml:space="preserve"> </w:t>
@@ -3244,11 +3244,11 @@
       <w:pPr>
         <w:pStyle w:val="Titre3"/>
       </w:pPr>
-      <w:bookmarkStart w:id="15" w:name="_Toc161643"/>
+      <w:bookmarkStart w:id="14" w:name="_Toc161643"/>
       <w:r>
         <w:t>Renommer ou supprimer une branche</w:t>
       </w:r>
-      <w:bookmarkEnd w:id="15"/>
+      <w:bookmarkEnd w:id="14"/>
     </w:p>
     <w:p>
       <w:r>
@@ -3384,11 +3384,11 @@
       <w:pPr>
         <w:pStyle w:val="Titre3"/>
       </w:pPr>
-      <w:bookmarkStart w:id="16" w:name="_Toc161644"/>
+      <w:bookmarkStart w:id="15" w:name="_Toc161644"/>
       <w:r>
         <w:t>Merge</w:t>
       </w:r>
-      <w:bookmarkEnd w:id="16"/>
+      <w:bookmarkEnd w:id="15"/>
       <w:r>
         <w:t xml:space="preserve"> </w:t>
       </w:r>
@@ -3723,10 +3723,1114 @@
         <w:t xml:space="preserve"> et le git merge. Elle n’est pas conseillée pour les débutants car assez opaque.</w:t>
       </w:r>
     </w:p>
+    <w:p>
+      <w:pPr>
+        <w:pStyle w:val="Titre2"/>
+      </w:pPr>
+      <w:r>
+        <w:t xml:space="preserve">Stash </w:t>
+      </w:r>
+    </w:p>
+    <w:p>
+      <w:pPr>
+        <w:pStyle w:val="Titre3"/>
+      </w:pPr>
+      <w:r>
+        <w:t>Visualisation</w:t>
+      </w:r>
+    </w:p>
+    <w:p>
+      <w:r>
+        <w:t xml:space="preserve">La commande </w:t>
+      </w:r>
+      <w:proofErr w:type="spellStart"/>
+      <w:r>
+        <w:t>stash</w:t>
+      </w:r>
+      <w:proofErr w:type="spellEnd"/>
+      <w:r>
+        <w:t xml:space="preserve"> peut être vu comme un nouvel espace dans l’architecture de git, je me le représente sous cette forme : </w:t>
+      </w:r>
+    </w:p>
+    <w:p>
+      <w:r>
+        <w:rPr>
+          <w:noProof/>
+        </w:rPr>
+        <w:lastRenderedPageBreak/>
+        <w:drawing>
+          <wp:anchor distT="0" distB="0" distL="114300" distR="114300" simplePos="0" relativeHeight="251659264" behindDoc="0" locked="0" layoutInCell="1" allowOverlap="1" wp14:anchorId="50703568" wp14:editId="0DAA6D07">
+            <wp:simplePos x="0" y="0"/>
+            <wp:positionH relativeFrom="column">
+              <wp:posOffset>1205572</wp:posOffset>
+            </wp:positionH>
+            <wp:positionV relativeFrom="paragraph">
+              <wp:posOffset>244</wp:posOffset>
+            </wp:positionV>
+            <wp:extent cx="3727450" cy="2000885"/>
+            <wp:effectExtent l="0" t="0" r="6350" b="0"/>
+            <wp:wrapTopAndBottom/>
+            <wp:docPr id="2" name="Image 2"/>
+            <wp:cNvGraphicFramePr>
+              <a:graphicFrameLocks xmlns:a="http://schemas.openxmlformats.org/drawingml/2006/main" noChangeAspect="1"/>
+            </wp:cNvGraphicFramePr>
+            <a:graphic xmlns:a="http://schemas.openxmlformats.org/drawingml/2006/main">
+              <a:graphicData uri="http://schemas.openxmlformats.org/drawingml/2006/picture">
+                <pic:pic xmlns:pic="http://schemas.openxmlformats.org/drawingml/2006/picture">
+                  <pic:nvPicPr>
+                    <pic:cNvPr id="0" name="Picture 1"/>
+                    <pic:cNvPicPr>
+                      <a:picLocks noChangeAspect="1" noChangeArrowheads="1"/>
+                    </pic:cNvPicPr>
+                  </pic:nvPicPr>
+                  <pic:blipFill>
+                    <a:blip r:embed="rId11">
+                      <a:extLst>
+                        <a:ext uri="{28A0092B-C50C-407E-A947-70E740481C1C}">
+                          <a14:useLocalDpi xmlns:a14="http://schemas.microsoft.com/office/drawing/2010/main" val="0"/>
+                        </a:ext>
+                      </a:extLst>
+                    </a:blip>
+                    <a:srcRect/>
+                    <a:stretch>
+                      <a:fillRect/>
+                    </a:stretch>
+                  </pic:blipFill>
+                  <pic:spPr bwMode="auto">
+                    <a:xfrm>
+                      <a:off x="0" y="0"/>
+                      <a:ext cx="3727450" cy="2000885"/>
+                    </a:xfrm>
+                    <a:prstGeom prst="rect">
+                      <a:avLst/>
+                    </a:prstGeom>
+                    <a:noFill/>
+                    <a:ln>
+                      <a:noFill/>
+                    </a:ln>
+                  </pic:spPr>
+                </pic:pic>
+              </a:graphicData>
+            </a:graphic>
+          </wp:anchor>
+        </w:drawing>
+      </w:r>
+      <w:bookmarkStart w:id="16" w:name="_GoBack"/>
+      <w:bookmarkEnd w:id="16"/>
+      <w:r>
+        <w:t xml:space="preserve">Ce nouvel espace est lié à notre </w:t>
+      </w:r>
+      <w:proofErr w:type="spellStart"/>
+      <w:r>
+        <w:t>working</w:t>
+      </w:r>
+      <w:proofErr w:type="spellEnd"/>
+      <w:r>
+        <w:t xml:space="preserve"> directory par trois commandes que nous expliquerons un peu plus tard.</w:t>
+      </w:r>
+    </w:p>
+    <w:p>
+      <w:r>
+        <w:t xml:space="preserve">Il est important de noter que la commande </w:t>
+      </w:r>
+      <w:proofErr w:type="spellStart"/>
+      <w:r>
+        <w:t>checkout</w:t>
+      </w:r>
+      <w:proofErr w:type="spellEnd"/>
+      <w:r>
+        <w:t xml:space="preserve"> n’est </w:t>
+      </w:r>
+      <w:r>
+        <w:rPr>
+          <w:b/>
+        </w:rPr>
+        <w:t>aucun</w:t>
+      </w:r>
+      <w:r>
+        <w:rPr>
+          <w:b/>
+        </w:rPr>
+        <w:t xml:space="preserve"> effet </w:t>
+      </w:r>
+      <w:r>
+        <w:t xml:space="preserve">sur le </w:t>
+      </w:r>
+      <w:proofErr w:type="spellStart"/>
+      <w:r>
+        <w:t>stash</w:t>
+      </w:r>
+      <w:proofErr w:type="spellEnd"/>
+      <w:r>
+        <w:t xml:space="preserve">, en effet </w:t>
+      </w:r>
+      <w:proofErr w:type="spellStart"/>
+      <w:r>
+        <w:t>stash</w:t>
+      </w:r>
+      <w:proofErr w:type="spellEnd"/>
+      <w:r>
+        <w:t xml:space="preserve"> peut se traduire par réserve. Ce qui signifie que l’on va pouvoir y transférer nos modifications, cela est utile dans plusieurs cas</w:t>
+      </w:r>
+      <w:r>
+        <w:t>.</w:t>
+      </w:r>
+    </w:p>
+    <w:p>
+      <w:pPr>
+        <w:pStyle w:val="Titre3"/>
+      </w:pPr>
+      <w:r>
+        <w:t xml:space="preserve">Cas d’utilisations </w:t>
+      </w:r>
+    </w:p>
+    <w:p>
+      <w:pPr>
+        <w:pStyle w:val="Paragraphedeliste"/>
+        <w:numPr>
+          <w:ilvl w:val="0"/>
+          <w:numId w:val="25"/>
+        </w:numPr>
+      </w:pPr>
+      <w:r>
+        <w:t xml:space="preserve">Je me rends compte que mes dernières modifications ne sont pas pertinentes. Je veux annuler tous les changements </w:t>
+      </w:r>
+      <w:r>
+        <w:t xml:space="preserve">et revenir sur la version du local </w:t>
+      </w:r>
+      <w:proofErr w:type="gramStart"/>
+      <w:r>
+        <w:t>repo..</w:t>
+      </w:r>
+      <w:proofErr w:type="gramEnd"/>
+      <w:r>
+        <w:t xml:space="preserve"> J’effectue alors un git </w:t>
+      </w:r>
+      <w:proofErr w:type="spellStart"/>
+      <w:r>
+        <w:t>stash</w:t>
+      </w:r>
+      <w:proofErr w:type="spellEnd"/>
+      <w:r>
+        <w:t xml:space="preserve"> </w:t>
+      </w:r>
+      <w:proofErr w:type="spellStart"/>
+      <w:r>
+        <w:t>save</w:t>
+      </w:r>
+      <w:proofErr w:type="spellEnd"/>
+      <w:r>
+        <w:t xml:space="preserve"> qui remet le </w:t>
+      </w:r>
+      <w:proofErr w:type="spellStart"/>
+      <w:r>
+        <w:t>working</w:t>
+      </w:r>
+      <w:proofErr w:type="spellEnd"/>
+      <w:r>
+        <w:t xml:space="preserve"> directory dans l’état du Local Repo.</w:t>
+      </w:r>
+    </w:p>
+    <w:p>
+      <w:pPr>
+        <w:pStyle w:val="Paragraphedeliste"/>
+        <w:numPr>
+          <w:ilvl w:val="0"/>
+          <w:numId w:val="25"/>
+        </w:numPr>
+      </w:pPr>
+      <w:r>
+        <w:t xml:space="preserve">Les modifications effectuées sur mon </w:t>
+      </w:r>
+      <w:proofErr w:type="spellStart"/>
+      <w:r>
+        <w:t>Working</w:t>
+      </w:r>
+      <w:proofErr w:type="spellEnd"/>
+      <w:r>
+        <w:t xml:space="preserve"> directory sont prenantes mais je veux les </w:t>
+      </w:r>
+      <w:proofErr w:type="spellStart"/>
+      <w:r>
+        <w:t>commits</w:t>
+      </w:r>
+      <w:proofErr w:type="spellEnd"/>
+      <w:r>
+        <w:t xml:space="preserve"> sur une autre branche. Dans ce cas je place mes modifications dans mon </w:t>
+      </w:r>
+      <w:proofErr w:type="spellStart"/>
+      <w:r>
+        <w:t>stash</w:t>
+      </w:r>
+      <w:proofErr w:type="spellEnd"/>
+      <w:r>
+        <w:t xml:space="preserve">, je </w:t>
+      </w:r>
+      <w:proofErr w:type="spellStart"/>
+      <w:r>
+        <w:t>checkout</w:t>
+      </w:r>
+      <w:proofErr w:type="spellEnd"/>
+      <w:r>
+        <w:t xml:space="preserve"> la branche où je veux faire les modifications, et je récupère les modifications avec un pop ou un </w:t>
+      </w:r>
+      <w:proofErr w:type="spellStart"/>
+      <w:r>
+        <w:t>apply</w:t>
+      </w:r>
+      <w:proofErr w:type="spellEnd"/>
+      <w:r>
+        <w:t xml:space="preserve">, je peux ensuite les </w:t>
+      </w:r>
+      <w:proofErr w:type="spellStart"/>
+      <w:r>
+        <w:t>add</w:t>
+      </w:r>
+      <w:proofErr w:type="spellEnd"/>
+      <w:r>
+        <w:t xml:space="preserve"> et les commit.</w:t>
+      </w:r>
+    </w:p>
+    <w:p>
+      <w:pPr>
+        <w:pStyle w:val="Paragraphedeliste"/>
+        <w:numPr>
+          <w:ilvl w:val="0"/>
+          <w:numId w:val="25"/>
+        </w:numPr>
+      </w:pPr>
+      <w:r>
+        <w:t xml:space="preserve">Je suis en train de travailler et je veux aller voir sur une autre branche le </w:t>
+      </w:r>
+      <w:proofErr w:type="spellStart"/>
+      <w:r>
+        <w:t>travaille</w:t>
+      </w:r>
+      <w:proofErr w:type="spellEnd"/>
+      <w:r>
+        <w:t xml:space="preserve"> d’un collègue, je ne peux pas </w:t>
+      </w:r>
+      <w:proofErr w:type="spellStart"/>
+      <w:r>
+        <w:t>checkout</w:t>
+      </w:r>
+      <w:proofErr w:type="spellEnd"/>
+      <w:r>
+        <w:t xml:space="preserve"> tant que mon </w:t>
+      </w:r>
+      <w:proofErr w:type="spellStart"/>
+      <w:r>
+        <w:t>working</w:t>
+      </w:r>
+      <w:proofErr w:type="spellEnd"/>
+      <w:r>
+        <w:t xml:space="preserve"> directory n’est pas propre mais je ne veux pas faire de commit maintenant car mon travail n’est pas </w:t>
+      </w:r>
+      <w:proofErr w:type="gramStart"/>
+      <w:r>
+        <w:t>terminer</w:t>
+      </w:r>
+      <w:proofErr w:type="gramEnd"/>
+      <w:r>
+        <w:t xml:space="preserve">. Je fais un </w:t>
+      </w:r>
+      <w:proofErr w:type="spellStart"/>
+      <w:r>
+        <w:t>got</w:t>
+      </w:r>
+      <w:proofErr w:type="spellEnd"/>
+      <w:r>
+        <w:t xml:space="preserve"> </w:t>
+      </w:r>
+      <w:proofErr w:type="spellStart"/>
+      <w:r>
+        <w:t>stash</w:t>
+      </w:r>
+      <w:proofErr w:type="spellEnd"/>
+      <w:r>
+        <w:t xml:space="preserve"> </w:t>
+      </w:r>
+      <w:proofErr w:type="spellStart"/>
+      <w:r>
+        <w:t>save</w:t>
+      </w:r>
+      <w:proofErr w:type="spellEnd"/>
+      <w:r>
+        <w:t xml:space="preserve">, je </w:t>
+      </w:r>
+      <w:proofErr w:type="gramStart"/>
+      <w:r>
+        <w:t>peut</w:t>
+      </w:r>
+      <w:proofErr w:type="gramEnd"/>
+      <w:r>
+        <w:t xml:space="preserve"> maintenant de déplacer de branche en </w:t>
+      </w:r>
+      <w:proofErr w:type="spellStart"/>
+      <w:r>
+        <w:t>branch</w:t>
+      </w:r>
+      <w:proofErr w:type="spellEnd"/>
+      <w:r>
+        <w:t xml:space="preserve"> librement. Lorsque je </w:t>
+      </w:r>
+      <w:proofErr w:type="gramStart"/>
+      <w:r>
+        <w:t>revient</w:t>
+      </w:r>
+      <w:proofErr w:type="gramEnd"/>
+      <w:r>
+        <w:t xml:space="preserve"> sur ma branche je récupère mon travail en cour </w:t>
+      </w:r>
+      <w:r>
+        <w:t xml:space="preserve">avec un pop ou un </w:t>
+      </w:r>
+      <w:proofErr w:type="spellStart"/>
+      <w:r>
+        <w:t>apply</w:t>
+      </w:r>
+      <w:proofErr w:type="spellEnd"/>
+      <w:r>
+        <w:t>.</w:t>
+      </w:r>
+    </w:p>
+    <w:p>
+      <w:pPr>
+        <w:pStyle w:val="Titre3"/>
+      </w:pPr>
+      <w:r>
+        <w:lastRenderedPageBreak/>
+        <w:t xml:space="preserve">Les commandes </w:t>
+      </w:r>
+      <w:proofErr w:type="spellStart"/>
+      <w:r>
+        <w:t>stash</w:t>
+      </w:r>
+      <w:proofErr w:type="spellEnd"/>
+    </w:p>
+    <w:p>
+      <w:pPr>
+        <w:pStyle w:val="Paragraphedeliste"/>
+        <w:numPr>
+          <w:ilvl w:val="0"/>
+          <w:numId w:val="28"/>
+        </w:numPr>
+      </w:pPr>
+      <w:r>
+        <w:rPr>
+          <w:rStyle w:val="commCar"/>
+        </w:rPr>
+        <w:t xml:space="preserve">Git </w:t>
+      </w:r>
+      <w:proofErr w:type="spellStart"/>
+      <w:r>
+        <w:rPr>
+          <w:rStyle w:val="commCar"/>
+        </w:rPr>
+        <w:t>stash</w:t>
+      </w:r>
+      <w:proofErr w:type="spellEnd"/>
+      <w:r>
+        <w:rPr>
+          <w:rStyle w:val="commCar"/>
+        </w:rPr>
+        <w:t xml:space="preserve"> </w:t>
+      </w:r>
+      <w:proofErr w:type="spellStart"/>
+      <w:r>
+        <w:rPr>
+          <w:rStyle w:val="commCar"/>
+        </w:rPr>
+        <w:t>save</w:t>
+      </w:r>
+      <w:proofErr w:type="spellEnd"/>
+      <w:r>
+        <w:t xml:space="preserve"> permet de transférer </w:t>
+      </w:r>
+      <w:r>
+        <w:t xml:space="preserve">les </w:t>
+      </w:r>
+      <w:r>
+        <w:t>changements</w:t>
+      </w:r>
+      <w:r>
+        <w:t xml:space="preserve"> non </w:t>
+      </w:r>
+      <w:proofErr w:type="spellStart"/>
+      <w:r>
+        <w:t>staged</w:t>
+      </w:r>
+      <w:proofErr w:type="spellEnd"/>
+      <w:r>
+        <w:t xml:space="preserve"> depuis le </w:t>
+      </w:r>
+      <w:proofErr w:type="spellStart"/>
+      <w:r>
+        <w:t>working</w:t>
+      </w:r>
+      <w:proofErr w:type="spellEnd"/>
+      <w:r>
+        <w:t xml:space="preserve"> directory vers le </w:t>
+      </w:r>
+      <w:proofErr w:type="spellStart"/>
+      <w:r>
+        <w:t>staging</w:t>
+      </w:r>
+      <w:proofErr w:type="spellEnd"/>
+      <w:r>
+        <w:t xml:space="preserve"> </w:t>
+      </w:r>
+      <w:proofErr w:type="gramStart"/>
+      <w:r>
+        <w:t>repo..</w:t>
+      </w:r>
+      <w:proofErr w:type="gramEnd"/>
+      <w:r>
+        <w:t xml:space="preserve"> Chaque </w:t>
+      </w:r>
+      <w:proofErr w:type="spellStart"/>
+      <w:r>
+        <w:t>stach</w:t>
+      </w:r>
+      <w:proofErr w:type="spellEnd"/>
+      <w:r>
+        <w:t xml:space="preserve"> </w:t>
+      </w:r>
+      <w:proofErr w:type="spellStart"/>
+      <w:r>
+        <w:t>save</w:t>
+      </w:r>
+      <w:proofErr w:type="spellEnd"/>
+      <w:r>
+        <w:t xml:space="preserve"> va crée</w:t>
+      </w:r>
+      <w:r>
+        <w:t>r</w:t>
+      </w:r>
+      <w:r>
+        <w:t xml:space="preserve"> un </w:t>
+      </w:r>
+      <w:r>
+        <w:t>« </w:t>
+      </w:r>
+      <w:proofErr w:type="spellStart"/>
+      <w:r>
+        <w:t>stash</w:t>
+      </w:r>
+      <w:proofErr w:type="spellEnd"/>
+      <w:r>
+        <w:t> »</w:t>
+      </w:r>
+      <w:r>
+        <w:t xml:space="preserve"> regroupant tous les changements transférés.</w:t>
+      </w:r>
+    </w:p>
+    <w:p>
+      <w:pPr>
+        <w:pStyle w:val="Paragraphedeliste"/>
+        <w:numPr>
+          <w:ilvl w:val="0"/>
+          <w:numId w:val="28"/>
+        </w:numPr>
+      </w:pPr>
+      <w:r>
+        <w:rPr>
+          <w:rStyle w:val="commCar"/>
+        </w:rPr>
+        <w:t xml:space="preserve">Git </w:t>
+      </w:r>
+      <w:proofErr w:type="spellStart"/>
+      <w:r>
+        <w:rPr>
+          <w:rStyle w:val="commCar"/>
+        </w:rPr>
+        <w:t>stash</w:t>
+      </w:r>
+      <w:proofErr w:type="spellEnd"/>
+      <w:r>
+        <w:rPr>
+          <w:rStyle w:val="commCar"/>
+        </w:rPr>
+        <w:t xml:space="preserve"> </w:t>
+      </w:r>
+      <w:proofErr w:type="spellStart"/>
+      <w:r>
+        <w:rPr>
+          <w:rStyle w:val="commCar"/>
+        </w:rPr>
+        <w:t>list</w:t>
+      </w:r>
+      <w:proofErr w:type="spellEnd"/>
+      <w:r>
+        <w:rPr>
+          <w:rStyle w:val="commCar"/>
+        </w:rPr>
+        <w:t xml:space="preserve"> </w:t>
+      </w:r>
+      <w:r>
+        <w:t xml:space="preserve">permet d’afficher la liste de nos </w:t>
+      </w:r>
+      <w:proofErr w:type="spellStart"/>
+      <w:r>
+        <w:t>stashs</w:t>
+      </w:r>
+      <w:proofErr w:type="spellEnd"/>
+      <w:r>
+        <w:t xml:space="preserve"> avec leur ID. Le premier </w:t>
+      </w:r>
+      <w:proofErr w:type="spellStart"/>
+      <w:r>
+        <w:t>stash</w:t>
+      </w:r>
+      <w:proofErr w:type="spellEnd"/>
+      <w:r>
+        <w:t xml:space="preserve"> prend l’index 0 puis chaque </w:t>
+      </w:r>
+      <w:proofErr w:type="spellStart"/>
+      <w:r>
+        <w:t>stash</w:t>
+      </w:r>
+      <w:proofErr w:type="spellEnd"/>
+      <w:r>
+        <w:t xml:space="preserve"> suivant prend la valeur suivante, 1 puis 2, etc.</w:t>
+      </w:r>
+    </w:p>
+    <w:p>
+      <w:pPr>
+        <w:pStyle w:val="Paragraphedeliste"/>
+        <w:numPr>
+          <w:ilvl w:val="0"/>
+          <w:numId w:val="29"/>
+        </w:numPr>
+        <w:rPr>
+          <w:rStyle w:val="commCar"/>
+          <w:rFonts w:asciiTheme="minorHAnsi" w:eastAsiaTheme="minorHAnsi" w:hAnsiTheme="minorHAnsi" w:cstheme="minorBidi"/>
+          <w:b w:val="0"/>
+          <w:i w:val="0"/>
+          <w:iCs w:val="0"/>
+          <w:spacing w:val="0"/>
+          <w:sz w:val="24"/>
+          <w:szCs w:val="24"/>
+        </w:rPr>
+      </w:pPr>
+      <w:r>
+        <w:rPr>
+          <w:rStyle w:val="commCar"/>
+          <w:rFonts w:asciiTheme="minorHAnsi" w:eastAsiaTheme="minorHAnsi" w:hAnsiTheme="minorHAnsi" w:cstheme="minorBidi"/>
+          <w:b w:val="0"/>
+          <w:i w:val="0"/>
+          <w:iCs w:val="0"/>
+          <w:spacing w:val="0"/>
+          <w:sz w:val="24"/>
+          <w:szCs w:val="24"/>
+        </w:rPr>
+        <w:t xml:space="preserve">Pour les </w:t>
+      </w:r>
+      <w:r>
+        <w:rPr>
+          <w:rStyle w:val="commCar"/>
+          <w:rFonts w:asciiTheme="minorHAnsi" w:eastAsiaTheme="minorHAnsi" w:hAnsiTheme="minorHAnsi" w:cstheme="minorBidi"/>
+          <w:b w:val="0"/>
+          <w:i w:val="0"/>
+          <w:iCs w:val="0"/>
+          <w:spacing w:val="0"/>
+          <w:sz w:val="24"/>
+          <w:szCs w:val="24"/>
+        </w:rPr>
+        <w:t xml:space="preserve">trois </w:t>
+      </w:r>
+      <w:r>
+        <w:rPr>
+          <w:rStyle w:val="commCar"/>
+          <w:rFonts w:asciiTheme="minorHAnsi" w:eastAsiaTheme="minorHAnsi" w:hAnsiTheme="minorHAnsi" w:cstheme="minorBidi"/>
+          <w:b w:val="0"/>
+          <w:i w:val="0"/>
+          <w:iCs w:val="0"/>
+          <w:spacing w:val="0"/>
+          <w:sz w:val="24"/>
+          <w:szCs w:val="24"/>
+        </w:rPr>
+        <w:t xml:space="preserve">commandes suivantes si le nom du </w:t>
+      </w:r>
+      <w:proofErr w:type="spellStart"/>
+      <w:r>
+        <w:rPr>
+          <w:rStyle w:val="commCar"/>
+          <w:rFonts w:asciiTheme="minorHAnsi" w:eastAsiaTheme="minorHAnsi" w:hAnsiTheme="minorHAnsi" w:cstheme="minorBidi"/>
+          <w:b w:val="0"/>
+          <w:i w:val="0"/>
+          <w:iCs w:val="0"/>
+          <w:spacing w:val="0"/>
+          <w:sz w:val="24"/>
+          <w:szCs w:val="24"/>
+        </w:rPr>
+        <w:t>stash</w:t>
+      </w:r>
+      <w:proofErr w:type="spellEnd"/>
+      <w:r>
+        <w:rPr>
+          <w:rStyle w:val="commCar"/>
+          <w:rFonts w:asciiTheme="minorHAnsi" w:eastAsiaTheme="minorHAnsi" w:hAnsiTheme="minorHAnsi" w:cstheme="minorBidi"/>
+          <w:b w:val="0"/>
+          <w:i w:val="0"/>
+          <w:iCs w:val="0"/>
+          <w:spacing w:val="0"/>
+          <w:sz w:val="24"/>
+          <w:szCs w:val="24"/>
+        </w:rPr>
+        <w:t xml:space="preserve"> n’est pas renseigné, l’action sera </w:t>
+      </w:r>
+      <w:proofErr w:type="gramStart"/>
+      <w:r>
+        <w:rPr>
+          <w:rStyle w:val="commCar"/>
+          <w:rFonts w:asciiTheme="minorHAnsi" w:eastAsiaTheme="minorHAnsi" w:hAnsiTheme="minorHAnsi" w:cstheme="minorBidi"/>
+          <w:b w:val="0"/>
+          <w:i w:val="0"/>
+          <w:iCs w:val="0"/>
+          <w:spacing w:val="0"/>
+          <w:sz w:val="24"/>
+          <w:szCs w:val="24"/>
+        </w:rPr>
+        <w:t>effectuer</w:t>
+      </w:r>
+      <w:proofErr w:type="gramEnd"/>
+      <w:r>
+        <w:rPr>
+          <w:rStyle w:val="commCar"/>
+          <w:rFonts w:asciiTheme="minorHAnsi" w:eastAsiaTheme="minorHAnsi" w:hAnsiTheme="minorHAnsi" w:cstheme="minorBidi"/>
+          <w:b w:val="0"/>
+          <w:i w:val="0"/>
+          <w:iCs w:val="0"/>
+          <w:spacing w:val="0"/>
+          <w:sz w:val="24"/>
+          <w:szCs w:val="24"/>
+        </w:rPr>
+        <w:t xml:space="preserve"> avec le dernier </w:t>
+      </w:r>
+      <w:proofErr w:type="spellStart"/>
+      <w:r>
+        <w:rPr>
+          <w:rStyle w:val="commCar"/>
+          <w:rFonts w:asciiTheme="minorHAnsi" w:eastAsiaTheme="minorHAnsi" w:hAnsiTheme="minorHAnsi" w:cstheme="minorBidi"/>
+          <w:b w:val="0"/>
+          <w:i w:val="0"/>
+          <w:iCs w:val="0"/>
+          <w:spacing w:val="0"/>
+          <w:sz w:val="24"/>
+          <w:szCs w:val="24"/>
+        </w:rPr>
+        <w:t>stash</w:t>
+      </w:r>
+      <w:proofErr w:type="spellEnd"/>
+      <w:r>
+        <w:rPr>
+          <w:rStyle w:val="commCar"/>
+          <w:rFonts w:asciiTheme="minorHAnsi" w:eastAsiaTheme="minorHAnsi" w:hAnsiTheme="minorHAnsi" w:cstheme="minorBidi"/>
+          <w:b w:val="0"/>
+          <w:i w:val="0"/>
+          <w:iCs w:val="0"/>
+          <w:spacing w:val="0"/>
+          <w:sz w:val="24"/>
+          <w:szCs w:val="24"/>
+        </w:rPr>
+        <w:t xml:space="preserve"> créé.</w:t>
+      </w:r>
+    </w:p>
+    <w:p>
+      <w:pPr>
+        <w:pStyle w:val="Paragraphedeliste"/>
+        <w:numPr>
+          <w:ilvl w:val="0"/>
+          <w:numId w:val="28"/>
+        </w:numPr>
+      </w:pPr>
+      <w:r>
+        <w:rPr>
+          <w:rStyle w:val="commCar"/>
+        </w:rPr>
+        <w:t xml:space="preserve">Git </w:t>
+      </w:r>
+      <w:proofErr w:type="spellStart"/>
+      <w:r>
+        <w:rPr>
+          <w:rStyle w:val="commCar"/>
+        </w:rPr>
+        <w:t>stash</w:t>
+      </w:r>
+      <w:proofErr w:type="spellEnd"/>
+      <w:r>
+        <w:rPr>
+          <w:rStyle w:val="commCar"/>
+        </w:rPr>
+        <w:t xml:space="preserve"> </w:t>
+      </w:r>
+      <w:proofErr w:type="spellStart"/>
+      <w:r>
+        <w:rPr>
+          <w:rStyle w:val="commCar"/>
+        </w:rPr>
+        <w:t>apply</w:t>
+      </w:r>
+      <w:proofErr w:type="spellEnd"/>
+      <w:r>
+        <w:rPr>
+          <w:rStyle w:val="commCar"/>
+        </w:rPr>
+        <w:t xml:space="preserve"> [nom du</w:t>
+      </w:r>
+      <w:r>
+        <w:rPr>
+          <w:rStyle w:val="commCar"/>
+        </w:rPr>
+        <w:t xml:space="preserve"> </w:t>
+      </w:r>
+      <w:proofErr w:type="spellStart"/>
+      <w:r>
+        <w:rPr>
+          <w:rStyle w:val="commCar"/>
+        </w:rPr>
+        <w:t>stash</w:t>
+      </w:r>
+      <w:proofErr w:type="spellEnd"/>
+      <w:r>
+        <w:rPr>
+          <w:rStyle w:val="commCar"/>
+        </w:rPr>
+        <w:t xml:space="preserve">] </w:t>
+      </w:r>
+      <w:r>
+        <w:t xml:space="preserve">va </w:t>
+      </w:r>
+      <w:r>
+        <w:rPr>
+          <w:b/>
+        </w:rPr>
+        <w:t xml:space="preserve">copier </w:t>
+      </w:r>
+      <w:r>
+        <w:t xml:space="preserve">les changements du </w:t>
+      </w:r>
+      <w:proofErr w:type="spellStart"/>
+      <w:r>
+        <w:t>stash</w:t>
+      </w:r>
+      <w:proofErr w:type="spellEnd"/>
+      <w:r>
+        <w:t xml:space="preserve"> vers le </w:t>
+      </w:r>
+      <w:proofErr w:type="spellStart"/>
+      <w:r>
+        <w:t>working</w:t>
+      </w:r>
+      <w:proofErr w:type="spellEnd"/>
+      <w:r>
+        <w:t xml:space="preserve"> directory</w:t>
+      </w:r>
+      <w:proofErr w:type="gramStart"/>
+      <w:r>
+        <w:t>.</w:t>
+      </w:r>
+      <w:r>
+        <w:t xml:space="preserve"> </w:t>
+      </w:r>
+      <w:r>
+        <w:t>.</w:t>
+      </w:r>
+      <w:proofErr w:type="gramEnd"/>
+      <w:r>
+        <w:t xml:space="preserve"> Le </w:t>
+      </w:r>
+      <w:proofErr w:type="spellStart"/>
+      <w:r>
+        <w:t>stash</w:t>
+      </w:r>
+      <w:proofErr w:type="spellEnd"/>
+      <w:r>
+        <w:t xml:space="preserve"> concerné est donc </w:t>
+      </w:r>
+      <w:r>
+        <w:rPr>
+          <w:b/>
+        </w:rPr>
+        <w:t>concervé</w:t>
+      </w:r>
+      <w:r>
+        <w:t xml:space="preserve"> </w:t>
+      </w:r>
+      <w:proofErr w:type="spellStart"/>
+      <w:r>
+        <w:t>d</w:t>
+      </w:r>
+      <w:r>
+        <w:t>and</w:t>
+      </w:r>
+      <w:proofErr w:type="spellEnd"/>
+      <w:r>
+        <w:t xml:space="preserve"> la liste des </w:t>
+      </w:r>
+      <w:proofErr w:type="spellStart"/>
+      <w:r>
+        <w:t>stashs</w:t>
+      </w:r>
+      <w:proofErr w:type="spellEnd"/>
+      <w:r>
+        <w:t>.</w:t>
+      </w:r>
+    </w:p>
+    <w:p>
+      <w:pPr>
+        <w:pStyle w:val="Paragraphedeliste"/>
+        <w:numPr>
+          <w:ilvl w:val="0"/>
+          <w:numId w:val="28"/>
+        </w:numPr>
+      </w:pPr>
+      <w:r>
+        <w:rPr>
+          <w:rStyle w:val="commCar"/>
+        </w:rPr>
+        <w:t xml:space="preserve">Git </w:t>
+      </w:r>
+      <w:proofErr w:type="spellStart"/>
+      <w:r>
+        <w:rPr>
+          <w:rStyle w:val="commCar"/>
+        </w:rPr>
+        <w:t>stash</w:t>
+      </w:r>
+      <w:proofErr w:type="spellEnd"/>
+      <w:r>
+        <w:rPr>
+          <w:rStyle w:val="commCar"/>
+        </w:rPr>
+        <w:t xml:space="preserve"> </w:t>
+      </w:r>
+      <w:r>
+        <w:rPr>
+          <w:rStyle w:val="commCar"/>
+        </w:rPr>
+        <w:t>pop</w:t>
+      </w:r>
+      <w:r>
+        <w:rPr>
+          <w:rStyle w:val="commCar"/>
+        </w:rPr>
+        <w:t xml:space="preserve"> [nom du</w:t>
+      </w:r>
+      <w:r>
+        <w:rPr>
+          <w:rStyle w:val="commCar"/>
+        </w:rPr>
+        <w:t xml:space="preserve"> </w:t>
+      </w:r>
+      <w:proofErr w:type="spellStart"/>
+      <w:r>
+        <w:rPr>
+          <w:rStyle w:val="commCar"/>
+        </w:rPr>
+        <w:t>stash</w:t>
+      </w:r>
+      <w:proofErr w:type="spellEnd"/>
+      <w:r>
+        <w:rPr>
+          <w:rStyle w:val="commCar"/>
+        </w:rPr>
+        <w:t xml:space="preserve">] </w:t>
+      </w:r>
+      <w:r>
+        <w:t xml:space="preserve">va </w:t>
+      </w:r>
+      <w:r>
+        <w:rPr>
+          <w:b/>
+        </w:rPr>
+        <w:t>transférer</w:t>
+      </w:r>
+      <w:r>
+        <w:rPr>
+          <w:b/>
+        </w:rPr>
+        <w:t xml:space="preserve"> </w:t>
+      </w:r>
+      <w:r>
+        <w:t xml:space="preserve">les changements du </w:t>
+      </w:r>
+      <w:proofErr w:type="spellStart"/>
+      <w:r>
+        <w:t>stash</w:t>
+      </w:r>
+      <w:proofErr w:type="spellEnd"/>
+      <w:r>
+        <w:t xml:space="preserve"> vers le </w:t>
+      </w:r>
+      <w:proofErr w:type="spellStart"/>
+      <w:r>
+        <w:t>working</w:t>
+      </w:r>
+      <w:proofErr w:type="spellEnd"/>
+      <w:r>
+        <w:t xml:space="preserve"> directory.</w:t>
+      </w:r>
+      <w:r>
+        <w:t xml:space="preserve"> Le </w:t>
+      </w:r>
+      <w:proofErr w:type="spellStart"/>
+      <w:r>
+        <w:t>stash</w:t>
+      </w:r>
+      <w:proofErr w:type="spellEnd"/>
+      <w:r>
+        <w:t xml:space="preserve"> concerné est donc </w:t>
+      </w:r>
+      <w:r>
+        <w:rPr>
+          <w:b/>
+        </w:rPr>
+        <w:t>supprimé</w:t>
+      </w:r>
+      <w:r>
+        <w:t xml:space="preserve"> de la liste des </w:t>
+      </w:r>
+      <w:proofErr w:type="spellStart"/>
+      <w:r>
+        <w:t>stashs</w:t>
+      </w:r>
+      <w:proofErr w:type="spellEnd"/>
+      <w:r>
+        <w:t>.</w:t>
+      </w:r>
+    </w:p>
+    <w:p>
+      <w:pPr>
+        <w:pStyle w:val="Paragraphedeliste"/>
+        <w:numPr>
+          <w:ilvl w:val="0"/>
+          <w:numId w:val="28"/>
+        </w:numPr>
+      </w:pPr>
+      <w:r>
+        <w:rPr>
+          <w:rStyle w:val="commCar"/>
+        </w:rPr>
+        <w:t xml:space="preserve">Git </w:t>
+      </w:r>
+      <w:proofErr w:type="spellStart"/>
+      <w:r>
+        <w:rPr>
+          <w:rStyle w:val="commCar"/>
+        </w:rPr>
+        <w:t>stash</w:t>
+      </w:r>
+      <w:proofErr w:type="spellEnd"/>
+      <w:r>
+        <w:rPr>
+          <w:rStyle w:val="commCar"/>
+        </w:rPr>
+        <w:t xml:space="preserve"> drop [nom du </w:t>
+      </w:r>
+      <w:proofErr w:type="spellStart"/>
+      <w:r>
+        <w:rPr>
+          <w:rStyle w:val="commCar"/>
+        </w:rPr>
+        <w:t>stash</w:t>
+      </w:r>
+      <w:proofErr w:type="spellEnd"/>
+      <w:r>
+        <w:rPr>
+          <w:rStyle w:val="commCar"/>
+        </w:rPr>
+        <w:t xml:space="preserve">] </w:t>
+      </w:r>
+      <w:r>
+        <w:t xml:space="preserve">va supprimer le </w:t>
+      </w:r>
+      <w:proofErr w:type="spellStart"/>
+      <w:r>
+        <w:t>stash</w:t>
+      </w:r>
+      <w:proofErr w:type="spellEnd"/>
+      <w:r>
+        <w:t xml:space="preserve"> concerné</w:t>
+      </w:r>
+    </w:p>
+    <w:p>
+      <w:pPr>
+        <w:pStyle w:val="Paragraphedeliste"/>
+        <w:numPr>
+          <w:ilvl w:val="0"/>
+          <w:numId w:val="28"/>
+        </w:numPr>
+      </w:pPr>
+      <w:r>
+        <w:rPr>
+          <w:rStyle w:val="commCar"/>
+        </w:rPr>
+        <w:t xml:space="preserve">Git </w:t>
+      </w:r>
+      <w:proofErr w:type="spellStart"/>
+      <w:r>
+        <w:rPr>
+          <w:rStyle w:val="commCar"/>
+        </w:rPr>
+        <w:t>stash</w:t>
+      </w:r>
+      <w:proofErr w:type="spellEnd"/>
+      <w:r>
+        <w:rPr>
+          <w:rStyle w:val="commCar"/>
+        </w:rPr>
+        <w:t xml:space="preserve"> </w:t>
+      </w:r>
+      <w:proofErr w:type="spellStart"/>
+      <w:r>
+        <w:rPr>
+          <w:rStyle w:val="commCar"/>
+        </w:rPr>
+        <w:t>clear</w:t>
+      </w:r>
+      <w:proofErr w:type="spellEnd"/>
+      <w:r>
+        <w:rPr>
+          <w:rStyle w:val="commCar"/>
+        </w:rPr>
+        <w:t xml:space="preserve"> </w:t>
+      </w:r>
+      <w:r>
+        <w:t xml:space="preserve">supprime </w:t>
+      </w:r>
+      <w:r>
+        <w:rPr>
+          <w:b/>
+          <w:color w:val="FF0000"/>
+        </w:rPr>
+        <w:t xml:space="preserve">tous </w:t>
+      </w:r>
+      <w:r>
+        <w:t>le</w:t>
+      </w:r>
+      <w:r>
+        <w:t xml:space="preserve">s </w:t>
+      </w:r>
+      <w:proofErr w:type="spellStart"/>
+      <w:r>
+        <w:t>stashs</w:t>
+      </w:r>
+      <w:proofErr w:type="spellEnd"/>
+      <w:r>
+        <w:t>.</w:t>
+      </w:r>
+    </w:p>
+    <w:p>
+      <w:pPr>
+        <w:pStyle w:val="Paragraphedeliste"/>
+      </w:pPr>
+    </w:p>
     <w:p/>
     <w:sectPr>
-      <w:footerReference w:type="default" r:id="rId11"/>
-      <w:footerReference w:type="first" r:id="rId12"/>
+      <w:footerReference w:type="default" r:id="rId12"/>
+      <w:footerReference w:type="first" r:id="rId13"/>
       <w:pgSz w:w="11907" w:h="16839" w:code="9"/>
       <w:pgMar w:top="1901" w:right="1008" w:bottom="1440" w:left="1008" w:header="720" w:footer="432" w:gutter="0"/>
       <w:cols w:space="720"/>
@@ -4295,6 +5399,119 @@
     </w:lvl>
   </w:abstractNum>
   <w:abstractNum w:abstractNumId="12" w15:restartNumberingAfterBreak="0">
+    <w:nsid w:val="0FBC55C1"/>
+    <w:multiLevelType w:val="hybridMultilevel"/>
+    <w:tmpl w:val="4F8E6D7E"/>
+    <w:lvl w:ilvl="0" w:tplc="040C0001">
+      <w:start w:val="1"/>
+      <w:numFmt w:val="bullet"/>
+      <w:lvlText w:val=""/>
+      <w:lvlJc w:val="left"/>
+      <w:pPr>
+        <w:ind w:left="720" w:hanging="360"/>
+      </w:pPr>
+      <w:rPr>
+        <w:rFonts w:ascii="Symbol" w:hAnsi="Symbol" w:hint="default"/>
+      </w:rPr>
+    </w:lvl>
+    <w:lvl w:ilvl="1" w:tplc="040C0003" w:tentative="1">
+      <w:start w:val="1"/>
+      <w:numFmt w:val="bullet"/>
+      <w:lvlText w:val="o"/>
+      <w:lvlJc w:val="left"/>
+      <w:pPr>
+        <w:ind w:left="1440" w:hanging="360"/>
+      </w:pPr>
+      <w:rPr>
+        <w:rFonts w:ascii="Courier New" w:hAnsi="Courier New" w:cs="Courier New" w:hint="default"/>
+      </w:rPr>
+    </w:lvl>
+    <w:lvl w:ilvl="2" w:tplc="040C0005" w:tentative="1">
+      <w:start w:val="1"/>
+      <w:numFmt w:val="bullet"/>
+      <w:lvlText w:val=""/>
+      <w:lvlJc w:val="left"/>
+      <w:pPr>
+        <w:ind w:left="2160" w:hanging="360"/>
+      </w:pPr>
+      <w:rPr>
+        <w:rFonts w:ascii="Wingdings" w:hAnsi="Wingdings" w:hint="default"/>
+      </w:rPr>
+    </w:lvl>
+    <w:lvl w:ilvl="3" w:tplc="040C0001" w:tentative="1">
+      <w:start w:val="1"/>
+      <w:numFmt w:val="bullet"/>
+      <w:lvlText w:val=""/>
+      <w:lvlJc w:val="left"/>
+      <w:pPr>
+        <w:ind w:left="2880" w:hanging="360"/>
+      </w:pPr>
+      <w:rPr>
+        <w:rFonts w:ascii="Symbol" w:hAnsi="Symbol" w:hint="default"/>
+      </w:rPr>
+    </w:lvl>
+    <w:lvl w:ilvl="4" w:tplc="040C0003" w:tentative="1">
+      <w:start w:val="1"/>
+      <w:numFmt w:val="bullet"/>
+      <w:lvlText w:val="o"/>
+      <w:lvlJc w:val="left"/>
+      <w:pPr>
+        <w:ind w:left="3600" w:hanging="360"/>
+      </w:pPr>
+      <w:rPr>
+        <w:rFonts w:ascii="Courier New" w:hAnsi="Courier New" w:cs="Courier New" w:hint="default"/>
+      </w:rPr>
+    </w:lvl>
+    <w:lvl w:ilvl="5" w:tplc="040C0005" w:tentative="1">
+      <w:start w:val="1"/>
+      <w:numFmt w:val="bullet"/>
+      <w:lvlText w:val=""/>
+      <w:lvlJc w:val="left"/>
+      <w:pPr>
+        <w:ind w:left="4320" w:hanging="360"/>
+      </w:pPr>
+      <w:rPr>
+        <w:rFonts w:ascii="Wingdings" w:hAnsi="Wingdings" w:hint="default"/>
+      </w:rPr>
+    </w:lvl>
+    <w:lvl w:ilvl="6" w:tplc="040C0001" w:tentative="1">
+      <w:start w:val="1"/>
+      <w:numFmt w:val="bullet"/>
+      <w:lvlText w:val=""/>
+      <w:lvlJc w:val="left"/>
+      <w:pPr>
+        <w:ind w:left="5040" w:hanging="360"/>
+      </w:pPr>
+      <w:rPr>
+        <w:rFonts w:ascii="Symbol" w:hAnsi="Symbol" w:hint="default"/>
+      </w:rPr>
+    </w:lvl>
+    <w:lvl w:ilvl="7" w:tplc="040C0003" w:tentative="1">
+      <w:start w:val="1"/>
+      <w:numFmt w:val="bullet"/>
+      <w:lvlText w:val="o"/>
+      <w:lvlJc w:val="left"/>
+      <w:pPr>
+        <w:ind w:left="5760" w:hanging="360"/>
+      </w:pPr>
+      <w:rPr>
+        <w:rFonts w:ascii="Courier New" w:hAnsi="Courier New" w:cs="Courier New" w:hint="default"/>
+      </w:rPr>
+    </w:lvl>
+    <w:lvl w:ilvl="8" w:tplc="040C0005" w:tentative="1">
+      <w:start w:val="1"/>
+      <w:numFmt w:val="bullet"/>
+      <w:lvlText w:val=""/>
+      <w:lvlJc w:val="left"/>
+      <w:pPr>
+        <w:ind w:left="6480" w:hanging="360"/>
+      </w:pPr>
+      <w:rPr>
+        <w:rFonts w:ascii="Wingdings" w:hAnsi="Wingdings" w:hint="default"/>
+      </w:rPr>
+    </w:lvl>
+  </w:abstractNum>
+  <w:abstractNum w:abstractNumId="13" w15:restartNumberingAfterBreak="0">
     <w:nsid w:val="120456A2"/>
     <w:multiLevelType w:val="multilevel"/>
     <w:tmpl w:val="0409001F"/>
@@ -4380,7 +5597,233 @@
       </w:pPr>
     </w:lvl>
   </w:abstractNum>
-  <w:abstractNum w:abstractNumId="13" w15:restartNumberingAfterBreak="0">
+  <w:abstractNum w:abstractNumId="14" w15:restartNumberingAfterBreak="0">
+    <w:nsid w:val="179902C6"/>
+    <w:multiLevelType w:val="hybridMultilevel"/>
+    <w:tmpl w:val="25885562"/>
+    <w:lvl w:ilvl="0" w:tplc="040C0001">
+      <w:start w:val="1"/>
+      <w:numFmt w:val="bullet"/>
+      <w:lvlText w:val=""/>
+      <w:lvlJc w:val="left"/>
+      <w:pPr>
+        <w:ind w:left="720" w:hanging="360"/>
+      </w:pPr>
+      <w:rPr>
+        <w:rFonts w:ascii="Symbol" w:hAnsi="Symbol" w:hint="default"/>
+      </w:rPr>
+    </w:lvl>
+    <w:lvl w:ilvl="1" w:tplc="040C0003">
+      <w:start w:val="1"/>
+      <w:numFmt w:val="bullet"/>
+      <w:lvlText w:val="o"/>
+      <w:lvlJc w:val="left"/>
+      <w:pPr>
+        <w:ind w:left="1440" w:hanging="360"/>
+      </w:pPr>
+      <w:rPr>
+        <w:rFonts w:ascii="Courier New" w:hAnsi="Courier New" w:cs="Courier New" w:hint="default"/>
+      </w:rPr>
+    </w:lvl>
+    <w:lvl w:ilvl="2" w:tplc="040C0005">
+      <w:start w:val="1"/>
+      <w:numFmt w:val="bullet"/>
+      <w:lvlText w:val=""/>
+      <w:lvlJc w:val="left"/>
+      <w:pPr>
+        <w:ind w:left="2160" w:hanging="360"/>
+      </w:pPr>
+      <w:rPr>
+        <w:rFonts w:ascii="Wingdings" w:hAnsi="Wingdings" w:hint="default"/>
+      </w:rPr>
+    </w:lvl>
+    <w:lvl w:ilvl="3" w:tplc="040C0001">
+      <w:start w:val="1"/>
+      <w:numFmt w:val="bullet"/>
+      <w:lvlText w:val=""/>
+      <w:lvlJc w:val="left"/>
+      <w:pPr>
+        <w:ind w:left="2880" w:hanging="360"/>
+      </w:pPr>
+      <w:rPr>
+        <w:rFonts w:ascii="Symbol" w:hAnsi="Symbol" w:hint="default"/>
+      </w:rPr>
+    </w:lvl>
+    <w:lvl w:ilvl="4" w:tplc="040C0003" w:tentative="1">
+      <w:start w:val="1"/>
+      <w:numFmt w:val="bullet"/>
+      <w:lvlText w:val="o"/>
+      <w:lvlJc w:val="left"/>
+      <w:pPr>
+        <w:ind w:left="3600" w:hanging="360"/>
+      </w:pPr>
+      <w:rPr>
+        <w:rFonts w:ascii="Courier New" w:hAnsi="Courier New" w:cs="Courier New" w:hint="default"/>
+      </w:rPr>
+    </w:lvl>
+    <w:lvl w:ilvl="5" w:tplc="040C0005" w:tentative="1">
+      <w:start w:val="1"/>
+      <w:numFmt w:val="bullet"/>
+      <w:lvlText w:val=""/>
+      <w:lvlJc w:val="left"/>
+      <w:pPr>
+        <w:ind w:left="4320" w:hanging="360"/>
+      </w:pPr>
+      <w:rPr>
+        <w:rFonts w:ascii="Wingdings" w:hAnsi="Wingdings" w:hint="default"/>
+      </w:rPr>
+    </w:lvl>
+    <w:lvl w:ilvl="6" w:tplc="040C0001" w:tentative="1">
+      <w:start w:val="1"/>
+      <w:numFmt w:val="bullet"/>
+      <w:lvlText w:val=""/>
+      <w:lvlJc w:val="left"/>
+      <w:pPr>
+        <w:ind w:left="5040" w:hanging="360"/>
+      </w:pPr>
+      <w:rPr>
+        <w:rFonts w:ascii="Symbol" w:hAnsi="Symbol" w:hint="default"/>
+      </w:rPr>
+    </w:lvl>
+    <w:lvl w:ilvl="7" w:tplc="040C0003" w:tentative="1">
+      <w:start w:val="1"/>
+      <w:numFmt w:val="bullet"/>
+      <w:lvlText w:val="o"/>
+      <w:lvlJc w:val="left"/>
+      <w:pPr>
+        <w:ind w:left="5760" w:hanging="360"/>
+      </w:pPr>
+      <w:rPr>
+        <w:rFonts w:ascii="Courier New" w:hAnsi="Courier New" w:cs="Courier New" w:hint="default"/>
+      </w:rPr>
+    </w:lvl>
+    <w:lvl w:ilvl="8" w:tplc="040C0005" w:tentative="1">
+      <w:start w:val="1"/>
+      <w:numFmt w:val="bullet"/>
+      <w:lvlText w:val=""/>
+      <w:lvlJc w:val="left"/>
+      <w:pPr>
+        <w:ind w:left="6480" w:hanging="360"/>
+      </w:pPr>
+      <w:rPr>
+        <w:rFonts w:ascii="Wingdings" w:hAnsi="Wingdings" w:hint="default"/>
+      </w:rPr>
+    </w:lvl>
+  </w:abstractNum>
+  <w:abstractNum w:abstractNumId="15" w15:restartNumberingAfterBreak="0">
+    <w:nsid w:val="1AB82AAE"/>
+    <w:multiLevelType w:val="hybridMultilevel"/>
+    <w:tmpl w:val="2258DF72"/>
+    <w:lvl w:ilvl="0" w:tplc="040C0001">
+      <w:start w:val="1"/>
+      <w:numFmt w:val="bullet"/>
+      <w:lvlText w:val=""/>
+      <w:lvlJc w:val="left"/>
+      <w:pPr>
+        <w:ind w:left="720" w:hanging="360"/>
+      </w:pPr>
+      <w:rPr>
+        <w:rFonts w:ascii="Symbol" w:hAnsi="Symbol" w:hint="default"/>
+      </w:rPr>
+    </w:lvl>
+    <w:lvl w:ilvl="1" w:tplc="040C0003" w:tentative="1">
+      <w:start w:val="1"/>
+      <w:numFmt w:val="bullet"/>
+      <w:lvlText w:val="o"/>
+      <w:lvlJc w:val="left"/>
+      <w:pPr>
+        <w:ind w:left="1440" w:hanging="360"/>
+      </w:pPr>
+      <w:rPr>
+        <w:rFonts w:ascii="Courier New" w:hAnsi="Courier New" w:cs="Courier New" w:hint="default"/>
+      </w:rPr>
+    </w:lvl>
+    <w:lvl w:ilvl="2" w:tplc="040C0005" w:tentative="1">
+      <w:start w:val="1"/>
+      <w:numFmt w:val="bullet"/>
+      <w:lvlText w:val=""/>
+      <w:lvlJc w:val="left"/>
+      <w:pPr>
+        <w:ind w:left="2160" w:hanging="360"/>
+      </w:pPr>
+      <w:rPr>
+        <w:rFonts w:ascii="Wingdings" w:hAnsi="Wingdings" w:hint="default"/>
+      </w:rPr>
+    </w:lvl>
+    <w:lvl w:ilvl="3" w:tplc="040C0001" w:tentative="1">
+      <w:start w:val="1"/>
+      <w:numFmt w:val="bullet"/>
+      <w:lvlText w:val=""/>
+      <w:lvlJc w:val="left"/>
+      <w:pPr>
+        <w:ind w:left="2880" w:hanging="360"/>
+      </w:pPr>
+      <w:rPr>
+        <w:rFonts w:ascii="Symbol" w:hAnsi="Symbol" w:hint="default"/>
+      </w:rPr>
+    </w:lvl>
+    <w:lvl w:ilvl="4" w:tplc="040C0003" w:tentative="1">
+      <w:start w:val="1"/>
+      <w:numFmt w:val="bullet"/>
+      <w:lvlText w:val="o"/>
+      <w:lvlJc w:val="left"/>
+      <w:pPr>
+        <w:ind w:left="3600" w:hanging="360"/>
+      </w:pPr>
+      <w:rPr>
+        <w:rFonts w:ascii="Courier New" w:hAnsi="Courier New" w:cs="Courier New" w:hint="default"/>
+      </w:rPr>
+    </w:lvl>
+    <w:lvl w:ilvl="5" w:tplc="040C0005" w:tentative="1">
+      <w:start w:val="1"/>
+      <w:numFmt w:val="bullet"/>
+      <w:lvlText w:val=""/>
+      <w:lvlJc w:val="left"/>
+      <w:pPr>
+        <w:ind w:left="4320" w:hanging="360"/>
+      </w:pPr>
+      <w:rPr>
+        <w:rFonts w:ascii="Wingdings" w:hAnsi="Wingdings" w:hint="default"/>
+      </w:rPr>
+    </w:lvl>
+    <w:lvl w:ilvl="6" w:tplc="040C0001" w:tentative="1">
+      <w:start w:val="1"/>
+      <w:numFmt w:val="bullet"/>
+      <w:lvlText w:val=""/>
+      <w:lvlJc w:val="left"/>
+      <w:pPr>
+        <w:ind w:left="5040" w:hanging="360"/>
+      </w:pPr>
+      <w:rPr>
+        <w:rFonts w:ascii="Symbol" w:hAnsi="Symbol" w:hint="default"/>
+      </w:rPr>
+    </w:lvl>
+    <w:lvl w:ilvl="7" w:tplc="040C0003" w:tentative="1">
+      <w:start w:val="1"/>
+      <w:numFmt w:val="bullet"/>
+      <w:lvlText w:val="o"/>
+      <w:lvlJc w:val="left"/>
+      <w:pPr>
+        <w:ind w:left="5760" w:hanging="360"/>
+      </w:pPr>
+      <w:rPr>
+        <w:rFonts w:ascii="Courier New" w:hAnsi="Courier New" w:cs="Courier New" w:hint="default"/>
+      </w:rPr>
+    </w:lvl>
+    <w:lvl w:ilvl="8" w:tplc="040C0005" w:tentative="1">
+      <w:start w:val="1"/>
+      <w:numFmt w:val="bullet"/>
+      <w:lvlText w:val=""/>
+      <w:lvlJc w:val="left"/>
+      <w:pPr>
+        <w:ind w:left="6480" w:hanging="360"/>
+      </w:pPr>
+      <w:rPr>
+        <w:rFonts w:ascii="Wingdings" w:hAnsi="Wingdings" w:hint="default"/>
+      </w:rPr>
+    </w:lvl>
+  </w:abstractNum>
+  <w:abstractNum w:abstractNumId="16" w15:restartNumberingAfterBreak="0">
     <w:nsid w:val="1B0429F5"/>
     <w:multiLevelType w:val="multilevel"/>
     <w:tmpl w:val="04090023"/>
@@ -4467,7 +5910,7 @@
       </w:pPr>
     </w:lvl>
   </w:abstractNum>
-  <w:abstractNum w:abstractNumId="14" w15:restartNumberingAfterBreak="0">
+  <w:abstractNum w:abstractNumId="17" w15:restartNumberingAfterBreak="0">
     <w:nsid w:val="1F111726"/>
     <w:multiLevelType w:val="multilevel"/>
     <w:tmpl w:val="0409001D"/>
@@ -4553,7 +5996,120 @@
       </w:pPr>
     </w:lvl>
   </w:abstractNum>
-  <w:abstractNum w:abstractNumId="15" w15:restartNumberingAfterBreak="0">
+  <w:abstractNum w:abstractNumId="18" w15:restartNumberingAfterBreak="0">
+    <w:nsid w:val="27E95264"/>
+    <w:multiLevelType w:val="hybridMultilevel"/>
+    <w:tmpl w:val="F7029444"/>
+    <w:lvl w:ilvl="0" w:tplc="040C0001">
+      <w:start w:val="1"/>
+      <w:numFmt w:val="bullet"/>
+      <w:lvlText w:val=""/>
+      <w:lvlJc w:val="left"/>
+      <w:pPr>
+        <w:ind w:left="720" w:hanging="360"/>
+      </w:pPr>
+      <w:rPr>
+        <w:rFonts w:ascii="Symbol" w:hAnsi="Symbol" w:hint="default"/>
+      </w:rPr>
+    </w:lvl>
+    <w:lvl w:ilvl="1" w:tplc="040C0003" w:tentative="1">
+      <w:start w:val="1"/>
+      <w:numFmt w:val="bullet"/>
+      <w:lvlText w:val="o"/>
+      <w:lvlJc w:val="left"/>
+      <w:pPr>
+        <w:ind w:left="1440" w:hanging="360"/>
+      </w:pPr>
+      <w:rPr>
+        <w:rFonts w:ascii="Courier New" w:hAnsi="Courier New" w:cs="Courier New" w:hint="default"/>
+      </w:rPr>
+    </w:lvl>
+    <w:lvl w:ilvl="2" w:tplc="040C0005" w:tentative="1">
+      <w:start w:val="1"/>
+      <w:numFmt w:val="bullet"/>
+      <w:lvlText w:val=""/>
+      <w:lvlJc w:val="left"/>
+      <w:pPr>
+        <w:ind w:left="2160" w:hanging="360"/>
+      </w:pPr>
+      <w:rPr>
+        <w:rFonts w:ascii="Wingdings" w:hAnsi="Wingdings" w:hint="default"/>
+      </w:rPr>
+    </w:lvl>
+    <w:lvl w:ilvl="3" w:tplc="040C0001" w:tentative="1">
+      <w:start w:val="1"/>
+      <w:numFmt w:val="bullet"/>
+      <w:lvlText w:val=""/>
+      <w:lvlJc w:val="left"/>
+      <w:pPr>
+        <w:ind w:left="2880" w:hanging="360"/>
+      </w:pPr>
+      <w:rPr>
+        <w:rFonts w:ascii="Symbol" w:hAnsi="Symbol" w:hint="default"/>
+      </w:rPr>
+    </w:lvl>
+    <w:lvl w:ilvl="4" w:tplc="040C0003" w:tentative="1">
+      <w:start w:val="1"/>
+      <w:numFmt w:val="bullet"/>
+      <w:lvlText w:val="o"/>
+      <w:lvlJc w:val="left"/>
+      <w:pPr>
+        <w:ind w:left="3600" w:hanging="360"/>
+      </w:pPr>
+      <w:rPr>
+        <w:rFonts w:ascii="Courier New" w:hAnsi="Courier New" w:cs="Courier New" w:hint="default"/>
+      </w:rPr>
+    </w:lvl>
+    <w:lvl w:ilvl="5" w:tplc="040C0005" w:tentative="1">
+      <w:start w:val="1"/>
+      <w:numFmt w:val="bullet"/>
+      <w:lvlText w:val=""/>
+      <w:lvlJc w:val="left"/>
+      <w:pPr>
+        <w:ind w:left="4320" w:hanging="360"/>
+      </w:pPr>
+      <w:rPr>
+        <w:rFonts w:ascii="Wingdings" w:hAnsi="Wingdings" w:hint="default"/>
+      </w:rPr>
+    </w:lvl>
+    <w:lvl w:ilvl="6" w:tplc="040C0001" w:tentative="1">
+      <w:start w:val="1"/>
+      <w:numFmt w:val="bullet"/>
+      <w:lvlText w:val=""/>
+      <w:lvlJc w:val="left"/>
+      <w:pPr>
+        <w:ind w:left="5040" w:hanging="360"/>
+      </w:pPr>
+      <w:rPr>
+        <w:rFonts w:ascii="Symbol" w:hAnsi="Symbol" w:hint="default"/>
+      </w:rPr>
+    </w:lvl>
+    <w:lvl w:ilvl="7" w:tplc="040C0003" w:tentative="1">
+      <w:start w:val="1"/>
+      <w:numFmt w:val="bullet"/>
+      <w:lvlText w:val="o"/>
+      <w:lvlJc w:val="left"/>
+      <w:pPr>
+        <w:ind w:left="5760" w:hanging="360"/>
+      </w:pPr>
+      <w:rPr>
+        <w:rFonts w:ascii="Courier New" w:hAnsi="Courier New" w:cs="Courier New" w:hint="default"/>
+      </w:rPr>
+    </w:lvl>
+    <w:lvl w:ilvl="8" w:tplc="040C0005" w:tentative="1">
+      <w:start w:val="1"/>
+      <w:numFmt w:val="bullet"/>
+      <w:lvlText w:val=""/>
+      <w:lvlJc w:val="left"/>
+      <w:pPr>
+        <w:ind w:left="6480" w:hanging="360"/>
+      </w:pPr>
+      <w:rPr>
+        <w:rFonts w:ascii="Wingdings" w:hAnsi="Wingdings" w:hint="default"/>
+      </w:rPr>
+    </w:lvl>
+  </w:abstractNum>
+  <w:abstractNum w:abstractNumId="19" w15:restartNumberingAfterBreak="0">
     <w:nsid w:val="2C1272CE"/>
     <w:multiLevelType w:val="hybridMultilevel"/>
     <w:tmpl w:val="346EC5CE"/>
@@ -4669,7 +6225,7 @@
       </w:rPr>
     </w:lvl>
   </w:abstractNum>
-  <w:abstractNum w:abstractNumId="16" w15:restartNumberingAfterBreak="0">
+  <w:abstractNum w:abstractNumId="20" w15:restartNumberingAfterBreak="0">
     <w:nsid w:val="2C836103"/>
     <w:multiLevelType w:val="hybridMultilevel"/>
     <w:tmpl w:val="1BB41C72"/>
@@ -4785,7 +6341,7 @@
       </w:rPr>
     </w:lvl>
   </w:abstractNum>
-  <w:abstractNum w:abstractNumId="17" w15:restartNumberingAfterBreak="0">
+  <w:abstractNum w:abstractNumId="21" w15:restartNumberingAfterBreak="0">
     <w:nsid w:val="39A76F08"/>
     <w:multiLevelType w:val="hybridMultilevel"/>
     <w:tmpl w:val="B0EA7BD8"/>
@@ -4898,7 +6454,7 @@
       </w:rPr>
     </w:lvl>
   </w:abstractNum>
-  <w:abstractNum w:abstractNumId="18" w15:restartNumberingAfterBreak="0">
+  <w:abstractNum w:abstractNumId="22" w15:restartNumberingAfterBreak="0">
     <w:nsid w:val="39CA2A5B"/>
     <w:multiLevelType w:val="hybridMultilevel"/>
     <w:tmpl w:val="4AD2C09E"/>
@@ -4984,7 +6540,7 @@
       </w:pPr>
     </w:lvl>
   </w:abstractNum>
-  <w:abstractNum w:abstractNumId="19" w15:restartNumberingAfterBreak="0">
+  <w:abstractNum w:abstractNumId="23" w15:restartNumberingAfterBreak="0">
     <w:nsid w:val="43EE43B7"/>
     <w:multiLevelType w:val="hybridMultilevel"/>
     <w:tmpl w:val="075C9506"/>
@@ -5100,7 +6656,7 @@
       </w:rPr>
     </w:lvl>
   </w:abstractNum>
-  <w:abstractNum w:abstractNumId="20" w15:restartNumberingAfterBreak="0">
+  <w:abstractNum w:abstractNumId="24" w15:restartNumberingAfterBreak="0">
     <w:nsid w:val="529E4A98"/>
     <w:multiLevelType w:val="hybridMultilevel"/>
     <w:tmpl w:val="7694AADA"/>
@@ -5213,7 +6769,7 @@
       </w:rPr>
     </w:lvl>
   </w:abstractNum>
-  <w:abstractNum w:abstractNumId="21" w15:restartNumberingAfterBreak="0">
+  <w:abstractNum w:abstractNumId="25" w15:restartNumberingAfterBreak="0">
     <w:nsid w:val="5A680A35"/>
     <w:multiLevelType w:val="hybridMultilevel"/>
     <w:tmpl w:val="769CE40C"/>
@@ -5326,7 +6882,120 @@
       </w:rPr>
     </w:lvl>
   </w:abstractNum>
-  <w:abstractNum w:abstractNumId="22" w15:restartNumberingAfterBreak="0">
+  <w:abstractNum w:abstractNumId="26" w15:restartNumberingAfterBreak="0">
+    <w:nsid w:val="5E2203A5"/>
+    <w:multiLevelType w:val="hybridMultilevel"/>
+    <w:tmpl w:val="EE48021A"/>
+    <w:lvl w:ilvl="0" w:tplc="040C000B">
+      <w:start w:val="1"/>
+      <w:numFmt w:val="bullet"/>
+      <w:lvlText w:val=""/>
+      <w:lvlJc w:val="left"/>
+      <w:pPr>
+        <w:ind w:left="720" w:hanging="360"/>
+      </w:pPr>
+      <w:rPr>
+        <w:rFonts w:ascii="Wingdings" w:hAnsi="Wingdings" w:hint="default"/>
+      </w:rPr>
+    </w:lvl>
+    <w:lvl w:ilvl="1" w:tplc="040C0003" w:tentative="1">
+      <w:start w:val="1"/>
+      <w:numFmt w:val="bullet"/>
+      <w:lvlText w:val="o"/>
+      <w:lvlJc w:val="left"/>
+      <w:pPr>
+        <w:ind w:left="1440" w:hanging="360"/>
+      </w:pPr>
+      <w:rPr>
+        <w:rFonts w:ascii="Courier New" w:hAnsi="Courier New" w:cs="Courier New" w:hint="default"/>
+      </w:rPr>
+    </w:lvl>
+    <w:lvl w:ilvl="2" w:tplc="040C0005" w:tentative="1">
+      <w:start w:val="1"/>
+      <w:numFmt w:val="bullet"/>
+      <w:lvlText w:val=""/>
+      <w:lvlJc w:val="left"/>
+      <w:pPr>
+        <w:ind w:left="2160" w:hanging="360"/>
+      </w:pPr>
+      <w:rPr>
+        <w:rFonts w:ascii="Wingdings" w:hAnsi="Wingdings" w:hint="default"/>
+      </w:rPr>
+    </w:lvl>
+    <w:lvl w:ilvl="3" w:tplc="040C0001" w:tentative="1">
+      <w:start w:val="1"/>
+      <w:numFmt w:val="bullet"/>
+      <w:lvlText w:val=""/>
+      <w:lvlJc w:val="left"/>
+      <w:pPr>
+        <w:ind w:left="2880" w:hanging="360"/>
+      </w:pPr>
+      <w:rPr>
+        <w:rFonts w:ascii="Symbol" w:hAnsi="Symbol" w:hint="default"/>
+      </w:rPr>
+    </w:lvl>
+    <w:lvl w:ilvl="4" w:tplc="040C0003" w:tentative="1">
+      <w:start w:val="1"/>
+      <w:numFmt w:val="bullet"/>
+      <w:lvlText w:val="o"/>
+      <w:lvlJc w:val="left"/>
+      <w:pPr>
+        <w:ind w:left="3600" w:hanging="360"/>
+      </w:pPr>
+      <w:rPr>
+        <w:rFonts w:ascii="Courier New" w:hAnsi="Courier New" w:cs="Courier New" w:hint="default"/>
+      </w:rPr>
+    </w:lvl>
+    <w:lvl w:ilvl="5" w:tplc="040C0005" w:tentative="1">
+      <w:start w:val="1"/>
+      <w:numFmt w:val="bullet"/>
+      <w:lvlText w:val=""/>
+      <w:lvlJc w:val="left"/>
+      <w:pPr>
+        <w:ind w:left="4320" w:hanging="360"/>
+      </w:pPr>
+      <w:rPr>
+        <w:rFonts w:ascii="Wingdings" w:hAnsi="Wingdings" w:hint="default"/>
+      </w:rPr>
+    </w:lvl>
+    <w:lvl w:ilvl="6" w:tplc="040C0001" w:tentative="1">
+      <w:start w:val="1"/>
+      <w:numFmt w:val="bullet"/>
+      <w:lvlText w:val=""/>
+      <w:lvlJc w:val="left"/>
+      <w:pPr>
+        <w:ind w:left="5040" w:hanging="360"/>
+      </w:pPr>
+      <w:rPr>
+        <w:rFonts w:ascii="Symbol" w:hAnsi="Symbol" w:hint="default"/>
+      </w:rPr>
+    </w:lvl>
+    <w:lvl w:ilvl="7" w:tplc="040C0003" w:tentative="1">
+      <w:start w:val="1"/>
+      <w:numFmt w:val="bullet"/>
+      <w:lvlText w:val="o"/>
+      <w:lvlJc w:val="left"/>
+      <w:pPr>
+        <w:ind w:left="5760" w:hanging="360"/>
+      </w:pPr>
+      <w:rPr>
+        <w:rFonts w:ascii="Courier New" w:hAnsi="Courier New" w:cs="Courier New" w:hint="default"/>
+      </w:rPr>
+    </w:lvl>
+    <w:lvl w:ilvl="8" w:tplc="040C0005" w:tentative="1">
+      <w:start w:val="1"/>
+      <w:numFmt w:val="bullet"/>
+      <w:lvlText w:val=""/>
+      <w:lvlJc w:val="left"/>
+      <w:pPr>
+        <w:ind w:left="6480" w:hanging="360"/>
+      </w:pPr>
+      <w:rPr>
+        <w:rFonts w:ascii="Wingdings" w:hAnsi="Wingdings" w:hint="default"/>
+      </w:rPr>
+    </w:lvl>
+  </w:abstractNum>
+  <w:abstractNum w:abstractNumId="27" w15:restartNumberingAfterBreak="0">
     <w:nsid w:val="79F61C5D"/>
     <w:multiLevelType w:val="hybridMultilevel"/>
     <w:tmpl w:val="9F4A8688"/>
@@ -5447,34 +7116,34 @@
     <w:abstractNumId w:val="9"/>
   </w:num>
   <w:num w:numId="2">
-    <w:abstractNumId w:val="15"/>
+    <w:abstractNumId w:val="19"/>
   </w:num>
   <w:num w:numId="3">
     <w:abstractNumId w:val="8"/>
   </w:num>
   <w:num w:numId="4">
-    <w:abstractNumId w:val="18"/>
+    <w:abstractNumId w:val="22"/>
   </w:num>
   <w:num w:numId="5">
-    <w:abstractNumId w:val="16"/>
+    <w:abstractNumId w:val="20"/>
   </w:num>
   <w:num w:numId="6">
-    <w:abstractNumId w:val="19"/>
+    <w:abstractNumId w:val="23"/>
   </w:num>
   <w:num w:numId="7">
     <w:abstractNumId w:val="10"/>
   </w:num>
   <w:num w:numId="8">
-    <w:abstractNumId w:val="22"/>
+    <w:abstractNumId w:val="27"/>
   </w:num>
   <w:num w:numId="9">
-    <w:abstractNumId w:val="12"/>
+    <w:abstractNumId w:val="13"/>
   </w:num>
   <w:num w:numId="10">
-    <w:abstractNumId w:val="14"/>
+    <w:abstractNumId w:val="17"/>
   </w:num>
   <w:num w:numId="11">
-    <w:abstractNumId w:val="13"/>
+    <w:abstractNumId w:val="16"/>
   </w:num>
   <w:num w:numId="12">
     <w:abstractNumId w:val="7"/>
@@ -5501,19 +7170,34 @@
     <w:abstractNumId w:val="0"/>
   </w:num>
   <w:num w:numId="20">
-    <w:abstractNumId w:val="22"/>
+    <w:abstractNumId w:val="27"/>
   </w:num>
   <w:num w:numId="21">
-    <w:abstractNumId w:val="20"/>
+    <w:abstractNumId w:val="24"/>
   </w:num>
   <w:num w:numId="22">
-    <w:abstractNumId w:val="17"/>
+    <w:abstractNumId w:val="21"/>
   </w:num>
   <w:num w:numId="23">
-    <w:abstractNumId w:val="21"/>
+    <w:abstractNumId w:val="25"/>
   </w:num>
   <w:num w:numId="24">
     <w:abstractNumId w:val="11"/>
+  </w:num>
+  <w:num w:numId="25">
+    <w:abstractNumId w:val="15"/>
+  </w:num>
+  <w:num w:numId="26">
+    <w:abstractNumId w:val="12"/>
+  </w:num>
+  <w:num w:numId="27">
+    <w:abstractNumId w:val="18"/>
+  </w:num>
+  <w:num w:numId="28">
+    <w:abstractNumId w:val="14"/>
+  </w:num>
+  <w:num w:numId="29">
+    <w:abstractNumId w:val="26"/>
   </w:num>
 </w:numbering>
 </file>
@@ -6125,7 +7809,6 @@
   <w:style w:type="character" w:default="1" w:styleId="Policepardfaut">
     <w:name w:val="Default Paragraph Font"/>
     <w:uiPriority w:val="1"/>
-    <w:semiHidden/>
     <w:unhideWhenUsed/>
   </w:style>
   <w:style w:type="table" w:default="1" w:styleId="TableauNormal">
@@ -7657,7 +9340,7 @@
 </file>
 
 <file path=customXml/itemProps1.xml><?xml version="1.0" encoding="utf-8"?>
-<ds:datastoreItem xmlns:ds="http://schemas.openxmlformats.org/officeDocument/2006/customXml" ds:itemID="{D4279F49-5416-4EAF-91AC-500249677F92}">
+<ds:datastoreItem xmlns:ds="http://schemas.openxmlformats.org/officeDocument/2006/customXml" ds:itemID="{96A4D8B6-4C7C-4678-8DCA-16DEC9FE8D2A}">
   <ds:schemaRefs>
     <ds:schemaRef ds:uri="http://schemas.openxmlformats.org/officeDocument/2006/bibliography"/>
   </ds:schemaRefs>

</xml_diff>